<commit_message>
finish academic notes for 2021-09-02
</commit_message>
<xml_diff>
--- a/academic/Yersinia pestis Phylodynamics.docx
+++ b/academic/Yersinia pestis Phylodynamics.docx
@@ -22,7 +22,7 @@
         <w:t xml:space="preserve"> </w:t>
       </w:r>
       <w:r>
-        <w:t xml:space="preserve">on August 27, 2021.</w:t>
+        <w:t xml:space="preserve">on September 2, 2021.</w:t>
       </w:r>
       <w:r>
         <w:t xml:space="preserve"> </w:t>
@@ -59,10 +59,20 @@
     </w:p>
     <w:p>
       <w:pPr>
+        <w:pStyle w:val="Heading2"/>
+      </w:pPr>
+      <w:bookmarkStart w:id="22" w:name="X3cdb89c639d55386d1b4af66674c467e45ff78c"/>
+      <w:r>
+        <w:t xml:space="preserve">Rate Variation: Biological Trait or Methodological Artifact?</w:t>
+      </w:r>
+      <w:bookmarkEnd w:id="22"/>
+    </w:p>
+    <w:p>
+      <w:pPr>
         <w:pStyle w:val="FirstParagraph"/>
       </w:pPr>
       <w:r>
-        <w:t xml:space="preserve">The rate variation observed in</w:t>
+        <w:t xml:space="preserve">Previous work has documented substantial rate variation both between and within populations of</w:t>
       </w:r>
       <w:r>
         <w:t xml:space="preserve"> </w:t>
@@ -71,13 +81,61 @@
         <w:rPr>
           <w:i/>
         </w:rPr>
-        <w:t xml:space="preserve">Yersinia pestis</w:t>
-      </w:r>
-      <w:r>
-        <w:t xml:space="preserve"> </w:t>
-      </w:r>
-      <w:r>
-        <w:t xml:space="preserve">(Figure</w:t>
+        <w:t xml:space="preserve">Y. pestis</w:t>
+      </w:r>
+      <w:r>
+        <w:t xml:space="preserve"> </w:t>
+      </w:r>
+      <w:r>
+        <w:t xml:space="preserve">[</w:t>
+      </w:r>
+      <w:hyperlink w:anchor="ref-ONhNS9aO">
+        <w:r>
+          <w:rPr>
+            <w:rStyle w:val="Hyperlink"/>
+          </w:rPr>
+          <w:t xml:space="preserve">1</w:t>
+        </w:r>
+      </w:hyperlink>
+      <w:r>
+        <w:t xml:space="preserve">,</w:t>
+      </w:r>
+      <w:hyperlink w:anchor="ref-1CPIgshmC">
+        <w:r>
+          <w:rPr>
+            <w:rStyle w:val="Hyperlink"/>
+          </w:rPr>
+          <w:t xml:space="preserve">2</w:t>
+        </w:r>
+      </w:hyperlink>
+      <w:r>
+        <w:t xml:space="preserve">]</w:t>
+      </w:r>
+      <w:r>
+        <w:t xml:space="preserve">. We therefore began by testing if this characteristic was still present in our updated genomic dataset, which is notably larger and more diverse than those used in previous studies.</w:t>
+      </w:r>
+    </w:p>
+    <w:p>
+      <w:pPr>
+        <w:pStyle w:val="BodyText"/>
+      </w:pPr>
+      <w:r>
+        <w:t xml:space="preserve">Given this expanded diversity, it is unsurprising that a root-to-tip regression on collection date reproduces the finding that substitution rates in</w:t>
+      </w:r>
+      <w:r>
+        <w:t xml:space="preserve"> </w:t>
+      </w:r>
+      <w:r>
+        <w:rPr>
+          <w:i/>
+        </w:rPr>
+        <w:t xml:space="preserve">Y. pestis</w:t>
+      </w:r>
+      <w:r>
+        <w:t xml:space="preserve"> </w:t>
+      </w:r>
+      <w:r>
+        <w:t xml:space="preserve">are poorly represented by a simple linear model (ie. strict clock) (Figure</w:t>
       </w:r>
       <w:r>
         <w:t xml:space="preserve"> </w:t>
@@ -91,15 +149,47 @@
         </w:r>
       </w:hyperlink>
       <w:r>
-        <w:t xml:space="preserve">) presents a curious case of the time dependency of molecular rates</w:t>
-      </w:r>
-      <w:r>
-        <w:t xml:space="preserve"> </w:t>
-      </w:r>
-      <w:r>
-        <w:t xml:space="preserve">[</w:t>
-      </w:r>
-      <w:hyperlink w:anchor="ref-orBi9QMY">
+        <w:t xml:space="preserve">). While there is a statistically significant positive relationship between date and genetic distance (P-value=4.959 x 10</w:t>
+      </w:r>
+      <w:r>
+        <w:t xml:space="preserve">-13</w:t>
+      </w:r>
+      <w:r>
+        <w:t xml:space="preserve">), an extremely low coefficient of determination (R</w:t>
+      </w:r>
+      <w:r>
+        <w:t xml:space="preserve">2</w:t>
+      </w:r>
+      <w:r>
+        <w:t xml:space="preserve">=0.09) indicates there is tremendous variation that is not accounted for.</w:t>
+      </w:r>
+    </w:p>
+    <w:p>
+      <w:pPr>
+        <w:pStyle w:val="BodyText"/>
+      </w:pPr>
+      <w:r>
+        <w:t xml:space="preserve">The rate variation observed in</w:t>
+      </w:r>
+      <w:r>
+        <w:t xml:space="preserve"> </w:t>
+      </w:r>
+      <w:r>
+        <w:rPr>
+          <w:i/>
+        </w:rPr>
+        <w:t xml:space="preserve">Y. pestis</w:t>
+      </w:r>
+      <w:r>
+        <w:t xml:space="preserve"> </w:t>
+      </w:r>
+      <w:r>
+        <w:t xml:space="preserve">(Figure</w:t>
+      </w:r>
+      <w:r>
+        <w:t xml:space="preserve"> </w:t>
+      </w:r>
+      <w:hyperlink w:anchor="fig:rtt">
         <w:r>
           <w:rPr>
             <w:rStyle w:val="Hyperlink"/>
@@ -108,10 +198,319 @@
         </w:r>
       </w:hyperlink>
       <w:r>
+        <w:t xml:space="preserve">) presents a curious case of the time dependency of molecular rates</w:t>
+      </w:r>
+      <w:r>
+        <w:t xml:space="preserve"> </w:t>
+      </w:r>
+      <w:r>
+        <w:t xml:space="preserve">[</w:t>
+      </w:r>
+      <w:hyperlink w:anchor="ref-orBi9QMY">
+        <w:r>
+          <w:rPr>
+            <w:rStyle w:val="Hyperlink"/>
+          </w:rPr>
+          <w:t xml:space="preserve">3</w:t>
+        </w:r>
+      </w:hyperlink>
+      <w:r>
         <w:t xml:space="preserve">]</w:t>
       </w:r>
       <w:r>
-        <w:t xml:space="preserve">. Rate variation correlates with the sampling time frame, in which populations sampled over several decades have higher rate variation than those sampled over centuries, millennia, etc. This is primarily due to two factors, an exceptionally slow substitution rate in the long-term combined with a high, short-term mutation rate.</w:t>
+        <w:t xml:space="preserve">. Rate variation correlates with the sampling time frame, in which populations sampled over several millennia (</w:t>
+      </w:r>
+      <w:r>
+        <w:rPr>
+          <w:rStyle w:val="VerbatimChar"/>
+        </w:rPr>
+        <w:t xml:space="preserve">0.PRE</w:t>
+      </w:r>
+      <w:r>
+        <w:t xml:space="preserve">), have less variation than those sampled over centuries (</w:t>
+      </w:r>
+      <w:r>
+        <w:rPr>
+          <w:rStyle w:val="VerbatimChar"/>
+        </w:rPr>
+        <w:t xml:space="preserve">1.PRE</w:t>
+      </w:r>
+      <w:r>
+        <w:t xml:space="preserve">), or only a few decades (</w:t>
+      </w:r>
+      <w:r>
+        <w:rPr>
+          <w:rStyle w:val="VerbatimChar"/>
+        </w:rPr>
+        <w:t xml:space="preserve">2.MED</w:t>
+      </w:r>
+      <w:r>
+        <w:t xml:space="preserve">). We identify four inter-related mechanisms that drive the observed patterns of rate variation in</w:t>
+      </w:r>
+      <w:r>
+        <w:t xml:space="preserve"> </w:t>
+      </w:r>
+      <w:r>
+        <w:rPr>
+          <w:i/>
+        </w:rPr>
+        <w:t xml:space="preserve">Y. pestis</w:t>
+      </w:r>
+      <w:r>
+        <w:t xml:space="preserve">:</w:t>
+      </w:r>
+    </w:p>
+    <w:p>
+      <w:pPr>
+        <w:numPr>
+          <w:ilvl w:val="0"/>
+          <w:numId w:val="1001"/>
+        </w:numPr>
+        <w:pStyle w:val="Compact"/>
+      </w:pPr>
+      <w:r>
+        <w:t xml:space="preserve">A slow, long-term substitution rate.</w:t>
+      </w:r>
+    </w:p>
+    <w:p>
+      <w:pPr>
+        <w:numPr>
+          <w:ilvl w:val="0"/>
+          <w:numId w:val="1001"/>
+        </w:numPr>
+        <w:pStyle w:val="Compact"/>
+      </w:pPr>
+      <w:r>
+        <w:t xml:space="preserve">A high, short-term mutation rate.</w:t>
+      </w:r>
+    </w:p>
+    <w:p>
+      <w:pPr>
+        <w:numPr>
+          <w:ilvl w:val="0"/>
+          <w:numId w:val="1001"/>
+        </w:numPr>
+        <w:pStyle w:val="Compact"/>
+      </w:pPr>
+      <w:r>
+        <w:t xml:space="preserve">Methodological artifacts.</w:t>
+      </w:r>
+    </w:p>
+    <w:p>
+      <w:pPr>
+        <w:numPr>
+          <w:ilvl w:val="0"/>
+          <w:numId w:val="1001"/>
+        </w:numPr>
+        <w:pStyle w:val="Compact"/>
+      </w:pPr>
+      <w:r>
+        <w:t xml:space="preserve">Population-specific rate variation.</w:t>
+      </w:r>
+    </w:p>
+    <w:p>
+      <w:pPr>
+        <w:pStyle w:val="Heading2"/>
+      </w:pPr>
+      <w:bookmarkStart w:id="23" w:name="mechanisms-of-rate-variation"/>
+      <w:r>
+        <w:t xml:space="preserve">Mechanisms of Rate Variation</w:t>
+      </w:r>
+      <w:bookmarkEnd w:id="23"/>
+    </w:p>
+    <w:p>
+      <w:pPr>
+        <w:pStyle w:val="Heading3"/>
+      </w:pPr>
+      <w:bookmarkStart w:id="24" w:name="slow-long-term-substitution-rate"/>
+      <w:r>
+        <w:t xml:space="preserve">Slow, Long-Term Substitution Rate</w:t>
+      </w:r>
+      <w:bookmarkEnd w:id="24"/>
+    </w:p>
+    <w:p>
+      <w:pPr>
+        <w:pStyle w:val="FirstParagraph"/>
+      </w:pPr>
+      <w:r>
+        <w:t xml:space="preserve">The substitution rate of</w:t>
+      </w:r>
+      <w:r>
+        <w:t xml:space="preserve"> </w:t>
+      </w:r>
+      <w:r>
+        <w:rPr>
+          <w:i/>
+        </w:rPr>
+        <w:t xml:space="preserve">Y. pestis</w:t>
+      </w:r>
+      <w:r>
+        <w:t xml:space="preserve"> </w:t>
+      </w:r>
+      <w:r>
+        <w:t xml:space="preserve">has previously been estimated to range from 1 x 10</w:t>
+      </w:r>
+      <w:r>
+        <w:t xml:space="preserve">-8</w:t>
+      </w:r>
+      <w:r>
+        <w:t xml:space="preserve"> </w:t>
+      </w:r>
+      <w:r>
+        <w:t xml:space="preserve">to 2 x 10</w:t>
+      </w:r>
+      <w:r>
+        <w:t xml:space="preserve">-8</w:t>
+      </w:r>
+      <w:r>
+        <w:t xml:space="preserve"> </w:t>
+      </w:r>
+      <w:r>
+        <w:t xml:space="preserve">subs/site/year,</w:t>
+      </w:r>
+      <w:r>
+        <w:t xml:space="preserve"> </w:t>
+      </w:r>
+      <w:r>
+        <w:t xml:space="preserve">[</w:t>
+      </w:r>
+      <w:hyperlink w:anchor="ref-ONhNS9aO">
+        <w:r>
+          <w:rPr>
+            <w:rStyle w:val="Hyperlink"/>
+          </w:rPr>
+          <w:t xml:space="preserve">1</w:t>
+        </w:r>
+      </w:hyperlink>
+      <w:r>
+        <w:t xml:space="preserve">,</w:t>
+      </w:r>
+      <w:hyperlink w:anchor="ref-1CPIgshmC">
+        <w:r>
+          <w:rPr>
+            <w:rStyle w:val="Hyperlink"/>
+          </w:rPr>
+          <w:t xml:space="preserve">2</w:t>
+        </w:r>
+      </w:hyperlink>
+      <w:r>
+        <w:t xml:space="preserve">]</w:t>
+      </w:r>
+      <w:r>
+        <w:t xml:space="preserve"> </w:t>
+      </w:r>
+      <w:r>
+        <w:t xml:space="preserve">or 1 substitution every 10-25 years. Amongst bacterial pathogens, this is one of the slowest rates observed</w:t>
+      </w:r>
+      <w:r>
+        <w:t xml:space="preserve"> </w:t>
+      </w:r>
+      <w:r>
+        <w:t xml:space="preserve">[</w:t>
+      </w:r>
+      <w:hyperlink w:anchor="ref-1cTipQcd">
+        <w:r>
+          <w:rPr>
+            <w:rStyle w:val="Hyperlink"/>
+          </w:rPr>
+          <w:t xml:space="preserve">4</w:t>
+        </w:r>
+      </w:hyperlink>
+      <w:r>
+        <w:t xml:space="preserve">]</w:t>
+      </w:r>
+      <w:r>
+        <w:t xml:space="preserve"> </w:t>
+      </w:r>
+      <w:r>
+        <w:t xml:space="preserve">and means that</w:t>
+      </w:r>
+      <w:r>
+        <w:t xml:space="preserve"> </w:t>
+      </w:r>
+      <w:r>
+        <w:rPr>
+          <w:i/>
+        </w:rPr>
+        <w:t xml:space="preserve">Y. pestis</w:t>
+      </w:r>
+      <w:r>
+        <w:t xml:space="preserve"> </w:t>
+      </w:r>
+      <w:r>
+        <w:t xml:space="preserve">lineages often cannot be differentiated until several decades have passed. This question of how much time must pass before sufficient molecular change occurs is referred to as the phylodynamic threshold</w:t>
+      </w:r>
+      <w:r>
+        <w:t xml:space="preserve"> </w:t>
+      </w:r>
+      <w:r>
+        <w:t xml:space="preserve">[</w:t>
+      </w:r>
+      <w:hyperlink w:anchor="ref-hcvZW0sG">
+        <w:r>
+          <w:rPr>
+            <w:rStyle w:val="Hyperlink"/>
+          </w:rPr>
+          <w:t xml:space="preserve">5</w:t>
+        </w:r>
+      </w:hyperlink>
+      <w:r>
+        <w:t xml:space="preserve">]</w:t>
+      </w:r>
+      <w:r>
+        <w:t xml:space="preserve">.</w:t>
+      </w:r>
+    </w:p>
+    <w:p>
+      <w:pPr>
+        <w:pStyle w:val="BodyText"/>
+      </w:pPr>
+      <w:r>
+        <w:t xml:space="preserve">In application, we can see this in the finding that isolates from population</w:t>
+      </w:r>
+      <w:r>
+        <w:t xml:space="preserve"> </w:t>
+      </w:r>
+      <w:r>
+        <w:rPr>
+          <w:rStyle w:val="VerbatimChar"/>
+        </w:rPr>
+        <w:t xml:space="preserve">1.PRE</w:t>
+      </w:r>
+      <w:r>
+        <w:t xml:space="preserve"> </w:t>
+      </w:r>
+      <w:r>
+        <w:t xml:space="preserve">dated to the medieval Black Death (1348-1353) are indistinguishable clones, whereas those from subsequent centuries are phylogenetically distinct (Figure</w:t>
+      </w:r>
+      <w:r>
+        <w:t xml:space="preserve"> </w:t>
+      </w:r>
+      <w:hyperlink w:anchor="fig:rtt">
+        <w:r>
+          <w:rPr>
+            <w:rStyle w:val="Hyperlink"/>
+          </w:rPr>
+          <w:t xml:space="preserve">1</w:t>
+        </w:r>
+      </w:hyperlink>
+      <w:r>
+        <w:t xml:space="preserve">). This highlights a significant limitation of</w:t>
+      </w:r>
+      <w:r>
+        <w:t xml:space="preserve"> </w:t>
+      </w:r>
+      <w:r>
+        <w:rPr>
+          <w:i/>
+        </w:rPr>
+        <w:t xml:space="preserve">Y. pestis</w:t>
+      </w:r>
+      <w:r>
+        <w:t xml:space="preserve"> </w:t>
+      </w:r>
+      <w:r>
+        <w:t xml:space="preserve">phylogenetics, as comparisons over short time scale (&lt;10 years) have limited resolution and can be easily biased by noisy mutations.</w:t>
       </w:r>
     </w:p>
     <w:bookmarkStart w:id="0" w:name="fig:rtt"/>
@@ -119,7 +518,7 @@
       <w:pPr>
         <w:pStyle w:val="CaptionedFigure"/>
       </w:pPr>
-      <w:bookmarkStart w:id="23" w:name="fig:rtt"/>
+      <w:bookmarkStart w:id="26" w:name="fig:rtt"/>
       <w:r>
         <w:drawing>
           <wp:inline>
@@ -136,7 +535,7 @@
                     </pic:cNvPicPr>
                   </pic:nvPicPr>
                   <pic:blipFill>
-                    <a:blip r:embed="rId22"/>
+                    <a:blip r:embed="rId25"/>
                     <a:stretch>
                       <a:fillRect/>
                     </a:stretch>
@@ -162,7 +561,7 @@
           </wp:inline>
         </w:drawing>
       </w:r>
-      <w:bookmarkEnd w:id="23"/>
+      <w:bookmarkEnd w:id="26"/>
     </w:p>
     <w:p>
       <w:pPr>
@@ -190,20 +589,20 @@
     <w:bookmarkEnd w:id="0"/>
     <w:p>
       <w:pPr>
-        <w:pStyle w:val="Heading2"/>
-      </w:pPr>
-      <w:bookmarkStart w:id="24" w:name="substitution-rate"/>
-      <w:r>
-        <w:t xml:space="preserve">Substitution Rate</w:t>
-      </w:r>
-      <w:bookmarkEnd w:id="24"/>
+        <w:pStyle w:val="Heading3"/>
+      </w:pPr>
+      <w:bookmarkStart w:id="27" w:name="high-short-term-mutation-rate"/>
+      <w:r>
+        <w:t xml:space="preserve">High, Short-Term Mutation Rate</w:t>
+      </w:r>
+      <w:bookmarkEnd w:id="27"/>
     </w:p>
     <w:p>
       <w:pPr>
         <w:pStyle w:val="FirstParagraph"/>
       </w:pPr>
       <w:r>
-        <w:t xml:space="preserve">The substitution rate of</w:t>
+        <w:t xml:space="preserve">Since it can take decades for a substitution to become fixed in</w:t>
       </w:r>
       <w:r>
         <w:t xml:space="preserve"> </w:t>
@@ -218,67 +617,861 @@
         <w:t xml:space="preserve"> </w:t>
       </w:r>
       <w:r>
-        <w:t xml:space="preserve">has previously been estimated to range from 1 x 10</w:t>
-      </w:r>
-      <w:r>
-        <w:t xml:space="preserve">-8</w:t>
-      </w:r>
-      <w:r>
-        <w:t xml:space="preserve"> </w:t>
-      </w:r>
-      <w:r>
-        <w:t xml:space="preserve">to 2 x 10</w:t>
-      </w:r>
-      <w:r>
-        <w:t xml:space="preserve">-8</w:t>
-      </w:r>
-      <w:r>
-        <w:t xml:space="preserve"> </w:t>
-      </w:r>
-      <w:r>
-        <w:t xml:space="preserve">subs/site/year,</w:t>
-      </w:r>
-      <w:r>
-        <w:t xml:space="preserve"> </w:t>
-      </w:r>
-      <w:r>
-        <w:t xml:space="preserve">[</w:t>
-      </w:r>
-      <w:hyperlink w:anchor="ref-ONhNS9aO">
+        <w:t xml:space="preserve">populations, rate estimates are highly susceptible to the influence of transient mutations. In whole-genome sequencing, it is common to capture both fixed substitutions in the population and transient mutations found in a single isolate. These singleton mutations manifest as long external branches, and may arise from</w:t>
+      </w:r>
+      <w:r>
+        <w:t xml:space="preserve"> </w:t>
+      </w:r>
+      <w:r>
+        <w:t xml:space="preserve">“</w:t>
+      </w:r>
+      <w:r>
+        <w:t xml:space="preserve">true</w:t>
+      </w:r>
+      <w:r>
+        <w:t xml:space="preserve">”</w:t>
+      </w:r>
+      <w:r>
+        <w:t xml:space="preserve"> </w:t>
+      </w:r>
+      <w:r>
+        <w:t xml:space="preserve">biological variation, particularly when a population is experiencing exponential growth and is sparsely sampled, or from methodological</w:t>
+      </w:r>
+      <w:r>
+        <w:t xml:space="preserve"> </w:t>
+      </w:r>
+      <w:r>
+        <w:t xml:space="preserve">“</w:t>
+      </w:r>
+      <w:r>
+        <w:t xml:space="preserve">artifacts</w:t>
+      </w:r>
+      <w:r>
+        <w:t xml:space="preserve">”</w:t>
+      </w:r>
+      <w:r>
+        <w:t xml:space="preserve"> </w:t>
+      </w:r>
+      <w:r>
+        <w:t xml:space="preserve">due to sequencing error.</w:t>
+      </w:r>
+    </w:p>
+    <w:p>
+      <w:pPr>
+        <w:pStyle w:val="BodyText"/>
+      </w:pPr>
+      <w:r>
+        <w:t xml:space="preserve">The global phylogeny of</w:t>
+      </w:r>
+      <w:r>
+        <w:t xml:space="preserve"> </w:t>
+      </w:r>
+      <w:r>
+        <w:rPr>
+          <w:i/>
+        </w:rPr>
+        <w:t xml:space="preserve">Y. pestis</w:t>
+      </w:r>
+      <w:r>
+        <w:t xml:space="preserve"> </w:t>
+      </w:r>
+      <w:r>
+        <w:t xml:space="preserve">is heavily impacted by these transient mutations or long external branches. While these outliers are found ubiquitously throughout the phylogeny, several populations are disproportionately affected including</w:t>
+      </w:r>
+      <w:r>
+        <w:t xml:space="preserve"> </w:t>
+      </w:r>
+      <w:r>
+        <w:rPr>
+          <w:i/>
+        </w:rPr>
+        <w:t xml:space="preserve">orientalis</w:t>
+      </w:r>
+      <w:r>
+        <w:t xml:space="preserve"> </w:t>
+      </w:r>
+      <w:r>
+        <w:t xml:space="preserve">(</w:t>
+      </w:r>
+      <w:r>
+        <w:rPr>
+          <w:rStyle w:val="VerbatimChar"/>
+        </w:rPr>
+        <w:t xml:space="preserve">1.ORI</w:t>
+      </w:r>
+      <w:r>
+        <w:t xml:space="preserve">),</w:t>
+      </w:r>
+      <w:r>
+        <w:t xml:space="preserve"> </w:t>
+      </w:r>
+      <w:r>
+        <w:rPr>
+          <w:i/>
+        </w:rPr>
+        <w:t xml:space="preserve">pestoides</w:t>
+      </w:r>
+      <w:r>
+        <w:t xml:space="preserve"> </w:t>
+      </w:r>
+      <w:r>
+        <w:t xml:space="preserve">(</w:t>
+      </w:r>
+      <w:r>
+        <w:rPr>
+          <w:rStyle w:val="VerbatimChar"/>
+        </w:rPr>
+        <w:t xml:space="preserve">0.PE</w:t>
+      </w:r>
+      <w:r>
+        <w:t xml:space="preserve">),</w:t>
+      </w:r>
+      <w:r>
+        <w:t xml:space="preserve"> </w:t>
+      </w:r>
+      <w:r>
+        <w:rPr>
+          <w:i/>
+        </w:rPr>
+        <w:t xml:space="preserve">medievalis</w:t>
+      </w:r>
+      <w:r>
+        <w:t xml:space="preserve"> </w:t>
+      </w:r>
+      <w:r>
+        <w:t xml:space="preserve">(</w:t>
+      </w:r>
+      <w:r>
+        <w:rPr>
+          <w:rStyle w:val="VerbatimChar"/>
+        </w:rPr>
+        <w:t xml:space="preserve">2.MED</w:t>
+      </w:r>
+      <w:r>
+        <w:t xml:space="preserve">), and</w:t>
+      </w:r>
+      <w:r>
+        <w:t xml:space="preserve"> </w:t>
+      </w:r>
+      <w:r>
+        <w:rPr>
+          <w:i/>
+        </w:rPr>
+        <w:t xml:space="preserve">intermedius</w:t>
+      </w:r>
+      <w:r>
+        <w:t xml:space="preserve"> </w:t>
+      </w:r>
+      <w:r>
+        <w:t xml:space="preserve">(</w:t>
+      </w:r>
+      <w:r>
+        <w:rPr>
+          <w:rStyle w:val="VerbatimChar"/>
+        </w:rPr>
+        <w:t xml:space="preserve">1.IN</w:t>
+      </w:r>
+      <w:r>
+        <w:t xml:space="preserve">) (Table</w:t>
+      </w:r>
+      <w:r>
+        <w:t xml:space="preserve"> </w:t>
+      </w:r>
+      <w:hyperlink w:anchor="tbl:outliers">
         <w:r>
           <w:rPr>
             <w:rStyle w:val="Hyperlink"/>
           </w:rPr>
-          <w:t xml:space="preserve">2</w:t>
+          <w:t xml:space="preserve">1</w:t>
         </w:r>
       </w:hyperlink>
       <w:r>
-        <w:t xml:space="preserve">,</w:t>
-      </w:r>
-      <w:hyperlink w:anchor="ref-1CPIgshmC">
-        <w:r>
-          <w:rPr>
-            <w:rStyle w:val="Hyperlink"/>
-          </w:rPr>
-          <w:t xml:space="preserve">3</w:t>
-        </w:r>
-      </w:hyperlink>
-      <w:r>
-        <w:t xml:space="preserve">]</w:t>
-      </w:r>
-      <w:r>
-        <w:t xml:space="preserve"> </w:t>
-      </w:r>
-      <w:r>
-        <w:t xml:space="preserve">or 1 substitution every 10-25 years. Amongst bacterial pathogens, this is one of the slowest rates observed</w:t>
-      </w:r>
-      <w:r>
-        <w:t xml:space="preserve"> </w:t>
-      </w:r>
-      <w:r>
-        <w:t xml:space="preserve">[</w:t>
-      </w:r>
-      <w:hyperlink w:anchor="ref-1cTipQcd">
+        <w:t xml:space="preserve">). Given the extensive presence of these apparent outliers, inclusion or exclusion of these samples may have profound impacts on the models used to estimate population sizes, molecular clocks, and migration events.</w:t>
+      </w:r>
+    </w:p>
+    <w:bookmarkStart w:id="0" w:name="tbl:outliers"/>
+    <w:p>
+      <w:pPr>
+        <w:pStyle w:val="TableCaption"/>
+      </w:pPr>
+      <w:r>
+        <w:t xml:space="preserve">Table 1: Long branch outliers across</w:t>
+      </w:r>
+      <w:r>
+        <w:t xml:space="preserve"> </w:t>
+      </w:r>
+      <w:r>
+        <w:rPr>
+          <w:i/>
+        </w:rPr>
+        <w:t xml:space="preserve">Y. pestis</w:t>
+      </w:r>
+      <w:r>
+        <w:t xml:space="preserve"> </w:t>
+      </w:r>
+      <w:r>
+        <w:t xml:space="preserve">populations.</w:t>
+      </w:r>
+      <w:r>
+        <w:t xml:space="preserve"> </w:t>
+      </w:r>
+    </w:p>
+    <w:tbl>
+      <w:tblPr>
+        <w:tblStyle w:val="Table"/>
+        <w:tblW w:type="pct" w:w="0.0"/>
+        <w:tblLook w:firstRow="1"/>
+        <w:tblCaption w:val="Table 1: Long branch outliers across Y. pestis populations. "/>
+      </w:tblPr>
+      <w:tblGrid/>
+      <w:tr>
+        <w:trPr>
+          <w:cnfStyle w:firstRow="1"/>
+        </w:trPr>
+        <w:tc>
+          <w:tcPr>
+            <w:tcBorders>
+              <w:bottom w:val="single"/>
+            </w:tcBorders>
+            <w:vAlign w:val="bottom"/>
+          </w:tcPr>
+          <w:p>
+            <w:pPr>
+              <w:pStyle w:val="Compact"/>
+              <w:jc w:val="center"/>
+            </w:pPr>
+            <w:r>
+              <w:t xml:space="preserve">Population</w:t>
+            </w:r>
+          </w:p>
+        </w:tc>
+        <w:tc>
+          <w:tcPr>
+            <w:tcBorders>
+              <w:bottom w:val="single"/>
+            </w:tcBorders>
+            <w:vAlign w:val="bottom"/>
+          </w:tcPr>
+          <w:p>
+            <w:pPr>
+              <w:pStyle w:val="Compact"/>
+              <w:jc w:val="center"/>
+            </w:pPr>
+            <w:r>
+              <w:t xml:space="preserve">Samples</w:t>
+            </w:r>
+          </w:p>
+        </w:tc>
+        <w:tc>
+          <w:tcPr>
+            <w:tcBorders>
+              <w:bottom w:val="single"/>
+            </w:tcBorders>
+            <w:vAlign w:val="bottom"/>
+          </w:tcPr>
+          <w:p>
+            <w:pPr>
+              <w:pStyle w:val="Compact"/>
+              <w:jc w:val="center"/>
+            </w:pPr>
+            <w:r>
+              <w:t xml:space="preserve">Outliers</w:t>
+            </w:r>
+          </w:p>
+        </w:tc>
+        <w:tc>
+          <w:tcPr>
+            <w:tcBorders>
+              <w:bottom w:val="single"/>
+            </w:tcBorders>
+            <w:vAlign w:val="bottom"/>
+          </w:tcPr>
+          <w:p>
+            <w:pPr>
+              <w:pStyle w:val="Compact"/>
+              <w:jc w:val="center"/>
+            </w:pPr>
+            <w:r>
+              <w:t xml:space="preserve">% Outliers</w:t>
+            </w:r>
+          </w:p>
+        </w:tc>
+      </w:tr>
+      <w:tr>
+        <w:tc>
+          <w:p>
+            <w:pPr>
+              <w:pStyle w:val="Compact"/>
+              <w:jc w:val="center"/>
+            </w:pPr>
+            <w:r>
+              <w:t xml:space="preserve">1.ORI</w:t>
+            </w:r>
+          </w:p>
+        </w:tc>
+        <w:tc>
+          <w:p>
+            <w:pPr>
+              <w:pStyle w:val="Compact"/>
+              <w:jc w:val="center"/>
+            </w:pPr>
+            <w:r>
+              <w:t xml:space="preserve">116</w:t>
+            </w:r>
+          </w:p>
+        </w:tc>
+        <w:tc>
+          <w:p>
+            <w:pPr>
+              <w:pStyle w:val="Compact"/>
+              <w:jc w:val="center"/>
+            </w:pPr>
+            <w:r>
+              <w:t xml:space="preserve">37</w:t>
+            </w:r>
+          </w:p>
+        </w:tc>
+        <w:tc>
+          <w:p>
+            <w:pPr>
+              <w:pStyle w:val="Compact"/>
+              <w:jc w:val="center"/>
+            </w:pPr>
+            <w:r>
+              <w:t xml:space="preserve">32</w:t>
+            </w:r>
+          </w:p>
+        </w:tc>
+      </w:tr>
+      <w:tr>
+        <w:tc>
+          <w:p>
+            <w:pPr>
+              <w:pStyle w:val="Compact"/>
+              <w:jc w:val="center"/>
+            </w:pPr>
+            <w:r>
+              <w:t xml:space="preserve">1.IN</w:t>
+            </w:r>
+          </w:p>
+        </w:tc>
+        <w:tc>
+          <w:p>
+            <w:pPr>
+              <w:pStyle w:val="Compact"/>
+              <w:jc w:val="center"/>
+            </w:pPr>
+            <w:r>
+              <w:t xml:space="preserve">39</w:t>
+            </w:r>
+          </w:p>
+        </w:tc>
+        <w:tc>
+          <w:p>
+            <w:pPr>
+              <w:pStyle w:val="Compact"/>
+              <w:jc w:val="center"/>
+            </w:pPr>
+            <w:r>
+              <w:t xml:space="preserve">3</w:t>
+            </w:r>
+          </w:p>
+        </w:tc>
+        <w:tc>
+          <w:p>
+            <w:pPr>
+              <w:pStyle w:val="Compact"/>
+              <w:jc w:val="center"/>
+            </w:pPr>
+            <w:r>
+              <w:t xml:space="preserve">8</w:t>
+            </w:r>
+          </w:p>
+        </w:tc>
+      </w:tr>
+      <w:tr>
+        <w:tc>
+          <w:p>
+            <w:pPr>
+              <w:pStyle w:val="Compact"/>
+              <w:jc w:val="center"/>
+            </w:pPr>
+            <w:r>
+              <w:t xml:space="preserve">1.ANT</w:t>
+            </w:r>
+          </w:p>
+        </w:tc>
+        <w:tc>
+          <w:p>
+            <w:pPr>
+              <w:pStyle w:val="Compact"/>
+              <w:jc w:val="center"/>
+            </w:pPr>
+            <w:r>
+              <w:t xml:space="preserve">4</w:t>
+            </w:r>
+          </w:p>
+        </w:tc>
+        <w:tc>
+          <w:p>
+            <w:pPr>
+              <w:pStyle w:val="Compact"/>
+              <w:jc w:val="center"/>
+            </w:pPr>
+            <w:r>
+              <w:t xml:space="preserve">0</w:t>
+            </w:r>
+          </w:p>
+        </w:tc>
+        <w:tc>
+          <w:p>
+            <w:pPr>
+              <w:pStyle w:val="Compact"/>
+              <w:jc w:val="center"/>
+            </w:pPr>
+            <w:r>
+              <w:t xml:space="preserve">0</w:t>
+            </w:r>
+          </w:p>
+        </w:tc>
+      </w:tr>
+      <w:tr>
+        <w:tc>
+          <w:p>
+            <w:pPr>
+              <w:pStyle w:val="Compact"/>
+              <w:jc w:val="center"/>
+            </w:pPr>
+            <w:r>
+              <w:t xml:space="preserve">1.PRE</w:t>
+            </w:r>
+          </w:p>
+        </w:tc>
+        <w:tc>
+          <w:p>
+            <w:pPr>
+              <w:pStyle w:val="Compact"/>
+              <w:jc w:val="center"/>
+            </w:pPr>
+            <w:r>
+              <w:t xml:space="preserve">40</w:t>
+            </w:r>
+          </w:p>
+        </w:tc>
+        <w:tc>
+          <w:p>
+            <w:pPr>
+              <w:pStyle w:val="Compact"/>
+              <w:jc w:val="center"/>
+            </w:pPr>
+            <w:r>
+              <w:t xml:space="preserve">0</w:t>
+            </w:r>
+          </w:p>
+        </w:tc>
+        <w:tc>
+          <w:p>
+            <w:pPr>
+              <w:pStyle w:val="Compact"/>
+              <w:jc w:val="center"/>
+            </w:pPr>
+            <w:r>
+              <w:t xml:space="preserve">0</w:t>
+            </w:r>
+          </w:p>
+        </w:tc>
+      </w:tr>
+      <w:tr>
+        <w:tc>
+          <w:p>
+            <w:pPr>
+              <w:pStyle w:val="Compact"/>
+              <w:jc w:val="center"/>
+            </w:pPr>
+            <w:r>
+              <w:t xml:space="preserve">2.MED</w:t>
+            </w:r>
+          </w:p>
+        </w:tc>
+        <w:tc>
+          <w:p>
+            <w:pPr>
+              <w:pStyle w:val="Compact"/>
+              <w:jc w:val="center"/>
+            </w:pPr>
+            <w:r>
+              <w:t xml:space="preserve">116</w:t>
+            </w:r>
+          </w:p>
+        </w:tc>
+        <w:tc>
+          <w:p>
+            <w:pPr>
+              <w:pStyle w:val="Compact"/>
+              <w:jc w:val="center"/>
+            </w:pPr>
+            <w:r>
+              <w:t xml:space="preserve">11</w:t>
+            </w:r>
+          </w:p>
+        </w:tc>
+        <w:tc>
+          <w:p>
+            <w:pPr>
+              <w:pStyle w:val="Compact"/>
+              <w:jc w:val="center"/>
+            </w:pPr>
+            <w:r>
+              <w:t xml:space="preserve">9</w:t>
+            </w:r>
+          </w:p>
+        </w:tc>
+      </w:tr>
+      <w:tr>
+        <w:tc>
+          <w:p>
+            <w:pPr>
+              <w:pStyle w:val="Compact"/>
+              <w:jc w:val="center"/>
+            </w:pPr>
+            <w:r>
+              <w:t xml:space="preserve">2.ANT</w:t>
+            </w:r>
+          </w:p>
+        </w:tc>
+        <w:tc>
+          <w:p>
+            <w:pPr>
+              <w:pStyle w:val="Compact"/>
+              <w:jc w:val="center"/>
+            </w:pPr>
+            <w:r>
+              <w:t xml:space="preserve">54</w:t>
+            </w:r>
+          </w:p>
+        </w:tc>
+        <w:tc>
+          <w:p>
+            <w:pPr>
+              <w:pStyle w:val="Compact"/>
+              <w:jc w:val="center"/>
+            </w:pPr>
+            <w:r>
+              <w:t xml:space="preserve">3</w:t>
+            </w:r>
+          </w:p>
+        </w:tc>
+        <w:tc>
+          <w:p>
+            <w:pPr>
+              <w:pStyle w:val="Compact"/>
+              <w:jc w:val="center"/>
+            </w:pPr>
+            <w:r>
+              <w:t xml:space="preserve">6</w:t>
+            </w:r>
+          </w:p>
+        </w:tc>
+      </w:tr>
+      <w:tr>
+        <w:tc>
+          <w:p>
+            <w:pPr>
+              <w:pStyle w:val="Compact"/>
+              <w:jc w:val="center"/>
+            </w:pPr>
+            <w:r>
+              <w:t xml:space="preserve">4.ANT</w:t>
+            </w:r>
+          </w:p>
+        </w:tc>
+        <w:tc>
+          <w:p>
+            <w:pPr>
+              <w:pStyle w:val="Compact"/>
+              <w:jc w:val="center"/>
+            </w:pPr>
+            <w:r>
+              <w:t xml:space="preserve">11</w:t>
+            </w:r>
+          </w:p>
+        </w:tc>
+        <w:tc>
+          <w:p>
+            <w:pPr>
+              <w:pStyle w:val="Compact"/>
+              <w:jc w:val="center"/>
+            </w:pPr>
+            <w:r>
+              <w:t xml:space="preserve">0</w:t>
+            </w:r>
+          </w:p>
+        </w:tc>
+        <w:tc>
+          <w:p>
+            <w:pPr>
+              <w:pStyle w:val="Compact"/>
+              <w:jc w:val="center"/>
+            </w:pPr>
+            <w:r>
+              <w:t xml:space="preserve">0</w:t>
+            </w:r>
+          </w:p>
+        </w:tc>
+      </w:tr>
+      <w:tr>
+        <w:tc>
+          <w:p>
+            <w:pPr>
+              <w:pStyle w:val="Compact"/>
+              <w:jc w:val="center"/>
+            </w:pPr>
+            <w:r>
+              <w:t xml:space="preserve">3.ANT</w:t>
+            </w:r>
+          </w:p>
+        </w:tc>
+        <w:tc>
+          <w:p>
+            <w:pPr>
+              <w:pStyle w:val="Compact"/>
+              <w:jc w:val="center"/>
+            </w:pPr>
+            <w:r>
+              <w:t xml:space="preserve">11</w:t>
+            </w:r>
+          </w:p>
+        </w:tc>
+        <w:tc>
+          <w:p>
+            <w:pPr>
+              <w:pStyle w:val="Compact"/>
+              <w:jc w:val="center"/>
+            </w:pPr>
+            <w:r>
+              <w:t xml:space="preserve">0</w:t>
+            </w:r>
+          </w:p>
+        </w:tc>
+        <w:tc>
+          <w:p>
+            <w:pPr>
+              <w:pStyle w:val="Compact"/>
+              <w:jc w:val="center"/>
+            </w:pPr>
+            <w:r>
+              <w:t xml:space="preserve">0</w:t>
+            </w:r>
+          </w:p>
+        </w:tc>
+      </w:tr>
+      <w:tr>
+        <w:tc>
+          <w:p>
+            <w:pPr>
+              <w:pStyle w:val="Compact"/>
+              <w:jc w:val="center"/>
+            </w:pPr>
+            <w:r>
+              <w:t xml:space="preserve">0.ANT4</w:t>
+            </w:r>
+          </w:p>
+        </w:tc>
+        <w:tc>
+          <w:p>
+            <w:pPr>
+              <w:pStyle w:val="Compact"/>
+              <w:jc w:val="center"/>
+            </w:pPr>
+            <w:r>
+              <w:t xml:space="preserve">12</w:t>
+            </w:r>
+          </w:p>
+        </w:tc>
+        <w:tc>
+          <w:p>
+            <w:pPr>
+              <w:pStyle w:val="Compact"/>
+              <w:jc w:val="center"/>
+            </w:pPr>
+            <w:r>
+              <w:t xml:space="preserve">0</w:t>
+            </w:r>
+          </w:p>
+        </w:tc>
+        <w:tc>
+          <w:p>
+            <w:pPr>
+              <w:pStyle w:val="Compact"/>
+              <w:jc w:val="center"/>
+            </w:pPr>
+            <w:r>
+              <w:t xml:space="preserve">0</w:t>
+            </w:r>
+          </w:p>
+        </w:tc>
+      </w:tr>
+      <w:tr>
+        <w:tc>
+          <w:p>
+            <w:pPr>
+              <w:pStyle w:val="Compact"/>
+              <w:jc w:val="center"/>
+            </w:pPr>
+            <w:r>
+              <w:t xml:space="preserve">0.ANT</w:t>
+            </w:r>
+          </w:p>
+        </w:tc>
+        <w:tc>
+          <w:p>
+            <w:pPr>
+              <w:pStyle w:val="Compact"/>
+              <w:jc w:val="center"/>
+            </w:pPr>
+            <w:r>
+              <w:t xml:space="preserve">103</w:t>
+            </w:r>
+          </w:p>
+        </w:tc>
+        <w:tc>
+          <w:p>
+            <w:pPr>
+              <w:pStyle w:val="Compact"/>
+              <w:jc w:val="center"/>
+            </w:pPr>
+            <w:r>
+              <w:t xml:space="preserve">1</w:t>
+            </w:r>
+          </w:p>
+        </w:tc>
+        <w:tc>
+          <w:p>
+            <w:pPr>
+              <w:pStyle w:val="Compact"/>
+              <w:jc w:val="center"/>
+            </w:pPr>
+            <w:r>
+              <w:t xml:space="preserve">1</w:t>
+            </w:r>
+          </w:p>
+        </w:tc>
+      </w:tr>
+      <w:tr>
+        <w:tc>
+          <w:p>
+            <w:pPr>
+              <w:pStyle w:val="Compact"/>
+              <w:jc w:val="center"/>
+            </w:pPr>
+            <w:r>
+              <w:t xml:space="preserve">0.PE</w:t>
+            </w:r>
+          </w:p>
+        </w:tc>
+        <w:tc>
+          <w:p>
+            <w:pPr>
+              <w:pStyle w:val="Compact"/>
+              <w:jc w:val="center"/>
+            </w:pPr>
+            <w:r>
+              <w:t xml:space="preserve">86</w:t>
+            </w:r>
+          </w:p>
+        </w:tc>
+        <w:tc>
+          <w:p>
+            <w:pPr>
+              <w:pStyle w:val="Compact"/>
+              <w:jc w:val="center"/>
+            </w:pPr>
+            <w:r>
+              <w:t xml:space="preserve">20</w:t>
+            </w:r>
+          </w:p>
+        </w:tc>
+        <w:tc>
+          <w:p>
+            <w:pPr>
+              <w:pStyle w:val="Compact"/>
+              <w:jc w:val="center"/>
+            </w:pPr>
+            <w:r>
+              <w:t xml:space="preserve">23</w:t>
+            </w:r>
+          </w:p>
+        </w:tc>
+      </w:tr>
+      <w:tr>
+        <w:tc>
+          <w:p>
+            <w:pPr>
+              <w:pStyle w:val="Compact"/>
+              <w:jc w:val="center"/>
+            </w:pPr>
+            <w:r>
+              <w:t xml:space="preserve">0.PRE</w:t>
+            </w:r>
+          </w:p>
+        </w:tc>
+        <w:tc>
+          <w:p>
+            <w:pPr>
+              <w:pStyle w:val="Compact"/>
+              <w:jc w:val="center"/>
+            </w:pPr>
+            <w:r>
+              <w:t xml:space="preserve">8</w:t>
+            </w:r>
+          </w:p>
+        </w:tc>
+        <w:tc>
+          <w:p>
+            <w:pPr>
+              <w:pStyle w:val="Compact"/>
+              <w:jc w:val="center"/>
+            </w:pPr>
+            <w:r>
+              <w:t xml:space="preserve">0</w:t>
+            </w:r>
+          </w:p>
+        </w:tc>
+        <w:tc>
+          <w:p>
+            <w:pPr>
+              <w:pStyle w:val="Compact"/>
+              <w:jc w:val="center"/>
+            </w:pPr>
+            <w:r>
+              <w:t xml:space="preserve">0</w:t>
+            </w:r>
+          </w:p>
+        </w:tc>
+      </w:tr>
+    </w:tbl>
+    <w:bookmarkEnd w:id="0"/>
+    <w:p>
+      <w:pPr>
+        <w:pStyle w:val="Heading3"/>
+      </w:pPr>
+      <w:bookmarkStart w:id="28" w:name="methodological-artifacts"/>
+      <w:r>
+        <w:t xml:space="preserve">Methodological Artifacts</w:t>
+      </w:r>
+      <w:bookmarkEnd w:id="28"/>
+    </w:p>
+    <w:p>
+      <w:pPr>
+        <w:pStyle w:val="FirstParagraph"/>
+      </w:pPr>
+      <w:r>
+        <w:t xml:space="preserve">One way to separate out these conflicting signals is by identifying deviant mutation patterns. Notably, we observe a correlation between branch length and extreme values of the transition to transversion ratio (TsTv) (Figure</w:t>
+      </w:r>
+      <w:r>
+        <w:t xml:space="preserve"> </w:t>
+      </w:r>
+      <w:hyperlink w:anchor="fig:tstv">
         <w:r>
           <w:rPr>
             <w:rStyle w:val="Hyperlink"/>
@@ -287,28 +1480,7 @@
         </w:r>
       </w:hyperlink>
       <w:r>
-        <w:t xml:space="preserve">]</w:t>
-      </w:r>
-      <w:r>
-        <w:t xml:space="preserve"> </w:t>
-      </w:r>
-      <w:r>
-        <w:t xml:space="preserve">and means that</w:t>
-      </w:r>
-      <w:r>
-        <w:t xml:space="preserve"> </w:t>
-      </w:r>
-      <w:r>
-        <w:rPr>
-          <w:i/>
-        </w:rPr>
-        <w:t xml:space="preserve">Y. pestis</w:t>
-      </w:r>
-      <w:r>
-        <w:t xml:space="preserve"> </w:t>
-      </w:r>
-      <w:r>
-        <w:t xml:space="preserve">lineages often cannot be differentiated until several decades have passed. This question of how much time must pass before sufficient molecular change occurs is referred to as the phylodynamic threshold</w:t>
+        <w:t xml:space="preserve">). As low TsTv ratios have previously been associated with false positive variants</w:t>
       </w:r>
       <w:r>
         <w:t xml:space="preserve"> </w:t>
@@ -316,251 +1488,19 @@
       <w:r>
         <w:t xml:space="preserve">[</w:t>
       </w:r>
-      <w:hyperlink w:anchor="ref-hcvZW0sG">
+      <w:hyperlink w:anchor="ref-gnep8vUW">
         <w:r>
           <w:rPr>
             <w:rStyle w:val="Hyperlink"/>
           </w:rPr>
-          <w:t xml:space="preserve">5</w:t>
+          <w:t xml:space="preserve">6</w:t>
         </w:r>
       </w:hyperlink>
       <w:r>
         <w:t xml:space="preserve">]</w:t>
       </w:r>
       <w:r>
-        <w:t xml:space="preserve">.</w:t>
-      </w:r>
-    </w:p>
-    <w:p>
-      <w:pPr>
-        <w:pStyle w:val="BodyText"/>
-      </w:pPr>
-      <w:r>
-        <w:t xml:space="preserve">In application, we can see this in the finding that</w:t>
-      </w:r>
-      <w:r>
-        <w:t xml:space="preserve"> </w:t>
-      </w:r>
-      <w:r>
-        <w:rPr>
-          <w:i/>
-        </w:rPr>
-        <w:t xml:space="preserve">Y. pestis</w:t>
-      </w:r>
-      <w:r>
-        <w:t xml:space="preserve"> </w:t>
-      </w:r>
-      <w:r>
-        <w:t xml:space="preserve">isolates dated to the medieval Black Death (1348-1353) are indistinguishable clones, whereas those from subsequent centuries are phylogenetically distinct (Figure</w:t>
-      </w:r>
-      <w:r>
-        <w:t xml:space="preserve"> </w:t>
-      </w:r>
-      <w:hyperlink w:anchor="fig:rtt">
-        <w:r>
-          <w:rPr>
-            <w:rStyle w:val="Hyperlink"/>
-          </w:rPr>
-          <w:t xml:space="preserve">1</w:t>
-        </w:r>
-      </w:hyperlink>
-      <w:r>
-        <w:t xml:space="preserve"> </w:t>
-      </w:r>
-      <w:r>
-        <w:t xml:space="preserve">“</w:t>
-      </w:r>
-      <w:r>
-        <w:t xml:space="preserve">Moderate Variation</w:t>
-      </w:r>
-      <w:r>
-        <w:t xml:space="preserve">”</w:t>
-      </w:r>
-      <w:r>
-        <w:t xml:space="preserve"> </w:t>
-      </w:r>
-      <w:r>
-        <w:t xml:space="preserve">). This highlights a significant limitation of</w:t>
-      </w:r>
-      <w:r>
-        <w:t xml:space="preserve"> </w:t>
-      </w:r>
-      <w:r>
-        <w:rPr>
-          <w:i/>
-        </w:rPr>
-        <w:t xml:space="preserve">Y. pestis</w:t>
-      </w:r>
-      <w:r>
-        <w:t xml:space="preserve"> </w:t>
-      </w:r>
-      <w:r>
-        <w:t xml:space="preserve">phylogenetics, as comparisons over short time scale (&lt;10 years) have limited resolution and can be easily biased by noisy mutations.</w:t>
-      </w:r>
-    </w:p>
-    <w:p>
-      <w:pPr>
-        <w:pStyle w:val="Heading2"/>
-      </w:pPr>
-      <w:bookmarkStart w:id="25" w:name="mutation-rate"/>
-      <w:r>
-        <w:t xml:space="preserve">Mutation Rate</w:t>
-      </w:r>
-      <w:bookmarkEnd w:id="25"/>
-    </w:p>
-    <w:p>
-      <w:pPr>
-        <w:pStyle w:val="FirstParagraph"/>
-      </w:pPr>
-      <w:r>
-        <w:t xml:space="preserve">Since it can take decades for a substitution to become fixed in</w:t>
-      </w:r>
-      <w:r>
-        <w:t xml:space="preserve"> </w:t>
-      </w:r>
-      <w:r>
-        <w:rPr>
-          <w:i/>
-        </w:rPr>
-        <w:t xml:space="preserve">Y. pestis</w:t>
-      </w:r>
-      <w:r>
-        <w:t xml:space="preserve"> </w:t>
-      </w:r>
-      <w:r>
-        <w:t xml:space="preserve">populations, rate estimates are highly susceptible to the influence of transient mutations. In whole-genome sequencing, it is common to capture both fixed substitutions in the population and transient mutations found in a single isolate. These transient mutations may arise from</w:t>
-      </w:r>
-      <w:r>
-        <w:t xml:space="preserve"> </w:t>
-      </w:r>
-      <w:r>
-        <w:t xml:space="preserve">“</w:t>
-      </w:r>
-      <w:r>
-        <w:t xml:space="preserve">true</w:t>
-      </w:r>
-      <w:r>
-        <w:t xml:space="preserve">”</w:t>
-      </w:r>
-      <w:r>
-        <w:t xml:space="preserve"> </w:t>
-      </w:r>
-      <w:r>
-        <w:t xml:space="preserve">biological variation in a wild isolate, or from methodological</w:t>
-      </w:r>
-      <w:r>
-        <w:t xml:space="preserve"> </w:t>
-      </w:r>
-      <w:r>
-        <w:t xml:space="preserve">“</w:t>
-      </w:r>
-      <w:r>
-        <w:t xml:space="preserve">artifacts</w:t>
-      </w:r>
-      <w:r>
-        <w:t xml:space="preserve">”</w:t>
-      </w:r>
-      <w:r>
-        <w:t xml:space="preserve"> </w:t>
-      </w:r>
-      <w:r>
-        <w:t xml:space="preserve">due to errors in sequencing and genome assembly.</w:t>
-      </w:r>
-    </w:p>
-    <w:p>
-      <w:pPr>
-        <w:pStyle w:val="BodyText"/>
-      </w:pPr>
-      <w:r>
-        <w:t xml:space="preserve">The global phylogeny of</w:t>
-      </w:r>
-      <w:r>
-        <w:t xml:space="preserve"> </w:t>
-      </w:r>
-      <w:r>
-        <w:rPr>
-          <w:i/>
-        </w:rPr>
-        <w:t xml:space="preserve">Y. pestis</w:t>
-      </w:r>
-      <w:r>
-        <w:t xml:space="preserve"> </w:t>
-      </w:r>
-      <w:r>
-        <w:t xml:space="preserve">is heavily impacted by these transient mutations, which manifest as long external branches (Figure</w:t>
-      </w:r>
-      <w:r>
-        <w:t xml:space="preserve"> </w:t>
-      </w:r>
-      <w:hyperlink w:anchor="fig:rtt">
-        <w:r>
-          <w:rPr>
-            <w:rStyle w:val="Hyperlink"/>
-          </w:rPr>
-          <w:t xml:space="preserve">1</w:t>
-        </w:r>
-      </w:hyperlink>
-      <w:r>
-        <w:t xml:space="preserve">). These branches constitute 21% of the entire phylogeny (124 / 601 genomes), with the most strongly affected populations being</w:t>
-      </w:r>
-      <w:r>
-        <w:t xml:space="preserve"> </w:t>
-      </w:r>
-      <w:r>
-        <w:rPr>
-          <w:i/>
-        </w:rPr>
-        <w:t xml:space="preserve">medievalis</w:t>
-      </w:r>
-      <w:r>
-        <w:t xml:space="preserve"> </w:t>
-      </w:r>
-      <w:r>
-        <w:t xml:space="preserve">(2.MED),</w:t>
-      </w:r>
-      <w:r>
-        <w:t xml:space="preserve"> </w:t>
-      </w:r>
-      <w:r>
-        <w:rPr>
-          <w:i/>
-        </w:rPr>
-        <w:t xml:space="preserve">pestoides</w:t>
-      </w:r>
-      <w:r>
-        <w:t xml:space="preserve"> </w:t>
-      </w:r>
-      <w:r>
-        <w:t xml:space="preserve">(0.PE), and</w:t>
-      </w:r>
-      <w:r>
-        <w:t xml:space="preserve"> </w:t>
-      </w:r>
-      <w:r>
-        <w:rPr>
-          <w:i/>
-        </w:rPr>
-        <w:t xml:space="preserve">orientalis</w:t>
-      </w:r>
-      <w:r>
-        <w:t xml:space="preserve"> </w:t>
-      </w:r>
-      <w:r>
-        <w:t xml:space="preserve">(1.ORI). Fortunately, samples associated with these long branches have a distinct genomic signature and can be consistently identified based on the ratio of transitions to transversions (TsTv) (Figure</w:t>
-      </w:r>
-      <w:r>
-        <w:t xml:space="preserve"> </w:t>
-      </w:r>
-      <w:hyperlink w:anchor="fig:tstv">
-        <w:r>
-          <w:rPr>
-            <w:rStyle w:val="Hyperlink"/>
-          </w:rPr>
-          <w:t xml:space="preserve">2</w:t>
-        </w:r>
-      </w:hyperlink>
-      <w:r>
-        <w:t xml:space="preserve">). We hypothesize that these skewed ratios may derive from sequencing/assembly error (low TsTv) and laboratory adaptation (high TsTv). As we cannot be confident that these outlier samples do not reflect analytical artifacts, we next investigated the impact of their removal.</w:t>
+        <w:t xml:space="preserve">, we hypothesize these outliers represent methodological artifacts.</w:t>
       </w:r>
     </w:p>
     <w:bookmarkStart w:id="0" w:name="fig:tstv"/>
@@ -568,13 +1508,13 @@
       <w:pPr>
         <w:pStyle w:val="CaptionedFigure"/>
       </w:pPr>
-      <w:bookmarkStart w:id="27" w:name="fig:tstv"/>
+      <w:bookmarkStart w:id="30" w:name="fig:tstv"/>
       <w:r>
         <w:drawing>
           <wp:inline>
             <wp:extent cx="5943600" cy="8268753"/>
             <wp:effectExtent b="0" l="0" r="0" t="0"/>
-            <wp:docPr descr="Figure 2: Long external branches in the global Y. pestis phylogeny are associated with extreme values of the transition/transversion ratios (TsTv)." title="" id="1" name="Picture"/>
+            <wp:docPr descr="Figure 2: Long external branches in the global Y. pestis phylogeny are associated with extreme TsTv ratios." title="" id="1" name="Picture"/>
             <a:graphic>
               <a:graphicData uri="http://schemas.openxmlformats.org/drawingml/2006/picture">
                 <pic:pic>
@@ -585,7 +1525,7 @@
                     </pic:cNvPicPr>
                   </pic:nvPicPr>
                   <pic:blipFill>
-                    <a:blip r:embed="rId26"/>
+                    <a:blip r:embed="rId29"/>
                     <a:stretch>
                       <a:fillRect/>
                     </a:stretch>
@@ -611,7 +1551,7 @@
           </wp:inline>
         </w:drawing>
       </w:r>
-      <w:bookmarkEnd w:id="27"/>
+      <w:bookmarkEnd w:id="30"/>
     </w:p>
     <w:p>
       <w:pPr>
@@ -633,69 +1573,280 @@
         <w:t xml:space="preserve"> </w:t>
       </w:r>
       <w:r>
-        <w:t xml:space="preserve">phylogeny are associated with extreme values of the transition/transversion ratios (TsTv).</w:t>
+        <w:t xml:space="preserve">phylogeny are associated with extreme TsTv ratios.</w:t>
       </w:r>
     </w:p>
     <w:bookmarkEnd w:id="0"/>
     <w:p>
       <w:pPr>
+        <w:pStyle w:val="Heading3"/>
+      </w:pPr>
+      <w:bookmarkStart w:id="31" w:name="population-specific-rate-variation"/>
+      <w:r>
+        <w:t xml:space="preserve">Population-Specific Rate Variation</w:t>
+      </w:r>
+      <w:bookmarkEnd w:id="31"/>
+    </w:p>
+    <w:p>
+      <w:pPr>
+        <w:pStyle w:val="FirstParagraph"/>
+      </w:pPr>
+      <w:r>
+        <w:t xml:space="preserve">To Be Done!</w:t>
+      </w:r>
+    </w:p>
+    <w:p>
+      <w:pPr>
         <w:pStyle w:val="Heading2"/>
       </w:pPr>
-      <w:bookmarkStart w:id="28" w:name="filtering-the-phylogeny"/>
-      <w:r>
-        <w:t xml:space="preserve">Filtering the Phylogeny</w:t>
-      </w:r>
-      <w:bookmarkEnd w:id="28"/>
-    </w:p>
-    <w:p>
-      <w:pPr>
-        <w:pStyle w:val="FirstParagraph"/>
-      </w:pPr>
-      <w:r>
-        <w:t xml:space="preserve">The removal of samples associated with long, external branches has profound effects on the phylogenetic analyses and subsequent interpretations.</w:t>
-      </w:r>
-    </w:p>
-    <w:p>
-      <w:pPr>
-        <w:pStyle w:val="Heading3"/>
-      </w:pPr>
-      <w:bookmarkStart w:id="29" w:name="phylogeography"/>
-      <w:r>
-        <w:t xml:space="preserve">Phylogeography</w:t>
-      </w:r>
-      <w:bookmarkEnd w:id="29"/>
-    </w:p>
-    <w:p>
-      <w:pPr>
-        <w:pStyle w:val="FirstParagraph"/>
-      </w:pPr>
-      <w:r>
-        <w:t xml:space="preserve">One measure of signal</w:t>
-      </w:r>
-    </w:p>
-    <w:bookmarkStart w:id="0" w:name="fig:mantel_comparison"/>
+      <w:bookmarkStart w:id="32" w:name="consequences"/>
+      <w:r>
+        <w:t xml:space="preserve">Consequences</w:t>
+      </w:r>
+      <w:bookmarkEnd w:id="32"/>
+    </w:p>
+    <w:p>
+      <w:pPr>
+        <w:numPr>
+          <w:ilvl w:val="0"/>
+          <w:numId w:val="1002"/>
+        </w:numPr>
+        <w:pStyle w:val="Compact"/>
+      </w:pPr>
+      <w:r>
+        <w:rPr>
+          <w:b/>
+        </w:rPr>
+        <w:t xml:space="preserve">A species-wide molecular clock analysis is highly unstable.</w:t>
+      </w:r>
+      <w:r>
+        <w:rPr>
+          <w:b/>
+        </w:rPr>
+        <w:t xml:space="preserve"> </w:t>
+      </w:r>
+    </w:p>
+    <w:p>
+      <w:pPr>
+        <w:numPr>
+          <w:ilvl w:val="0"/>
+          <w:numId w:val="1003"/>
+        </w:numPr>
+        <w:pStyle w:val="Compact"/>
+      </w:pPr>
+      <w:r>
+        <w:t xml:space="preserve">The MCMC shows poor mixing and fails to converge at an estimate for key model parameters such as the mean substitution rate.</w:t>
+      </w:r>
+    </w:p>
+    <w:p>
+      <w:pPr>
+        <w:numPr>
+          <w:ilvl w:val="0"/>
+          <w:numId w:val="1003"/>
+        </w:numPr>
+        <w:pStyle w:val="Compact"/>
+      </w:pPr>
+      <w:r>
+        <w:t xml:space="preserve">Eliminating tip-date uncertainty and fixing the tree topology do not improve the model.</w:t>
+      </w:r>
+    </w:p>
+    <w:p>
+      <w:pPr>
+        <w:numPr>
+          <w:ilvl w:val="0"/>
+          <w:numId w:val="1004"/>
+        </w:numPr>
+        <w:pStyle w:val="Compact"/>
+      </w:pPr>
+      <w:r>
+        <w:rPr>
+          <w:b/>
+        </w:rPr>
+        <w:t xml:space="preserve">Analyzing populations in isolation stabilizes the molecular clock analysis.</w:t>
+      </w:r>
+    </w:p>
+    <w:p>
+      <w:pPr>
+        <w:numPr>
+          <w:ilvl w:val="0"/>
+          <w:numId w:val="1005"/>
+        </w:numPr>
+        <w:pStyle w:val="Compact"/>
+      </w:pPr>
+      <w:r>
+        <w:t xml:space="preserve">Temporal signal detected in 9/12 populations.</w:t>
+      </w:r>
+    </w:p>
+    <w:p>
+      <w:pPr>
+        <w:numPr>
+          <w:ilvl w:val="0"/>
+          <w:numId w:val="1005"/>
+        </w:numPr>
+        <w:pStyle w:val="Compact"/>
+      </w:pPr>
+      <w:r>
+        <w:t xml:space="preserve">Good mixing and convergence.</w:t>
+      </w:r>
+    </w:p>
+    <w:p>
+      <w:pPr>
+        <w:numPr>
+          <w:ilvl w:val="0"/>
+          <w:numId w:val="1006"/>
+        </w:numPr>
+        <w:pStyle w:val="Compact"/>
+      </w:pPr>
+      <w:r>
+        <w:rPr>
+          <w:b/>
+        </w:rPr>
+        <w:t xml:space="preserve">Populations with long branch outliers have higher mean substitution rates.</w:t>
+      </w:r>
+    </w:p>
+    <w:p>
+      <w:pPr>
+        <w:numPr>
+          <w:ilvl w:val="0"/>
+          <w:numId w:val="1007"/>
+        </w:numPr>
+        <w:pStyle w:val="Compact"/>
+      </w:pPr>
+      <w:r>
+        <w:t xml:space="preserve">The rates of</w:t>
+      </w:r>
+      <w:r>
+        <w:t xml:space="preserve"> </w:t>
+      </w:r>
+      <w:r>
+        <w:rPr>
+          <w:rStyle w:val="VerbatimChar"/>
+        </w:rPr>
+        <w:t xml:space="preserve">0.PE</w:t>
+      </w:r>
+      <w:r>
+        <w:t xml:space="preserve">,</w:t>
+      </w:r>
+      <w:r>
+        <w:t xml:space="preserve"> </w:t>
+      </w:r>
+      <w:r>
+        <w:rPr>
+          <w:rStyle w:val="VerbatimChar"/>
+        </w:rPr>
+        <w:t xml:space="preserve">2.MED</w:t>
+      </w:r>
+      <w:r>
+        <w:t xml:space="preserve">,</w:t>
+      </w:r>
+      <w:r>
+        <w:t xml:space="preserve"> </w:t>
+      </w:r>
+      <w:r>
+        <w:rPr>
+          <w:rStyle w:val="VerbatimChar"/>
+        </w:rPr>
+        <w:t xml:space="preserve">1.ORI</w:t>
+      </w:r>
+      <w:r>
+        <w:t xml:space="preserve">, and</w:t>
+      </w:r>
+      <w:r>
+        <w:t xml:space="preserve"> </w:t>
+      </w:r>
+      <w:r>
+        <w:rPr>
+          <w:rStyle w:val="VerbatimChar"/>
+        </w:rPr>
+        <w:t xml:space="preserve">1.IN</w:t>
+      </w:r>
+      <w:r>
+        <w:t xml:space="preserve"> </w:t>
+      </w:r>
+      <w:r>
+        <w:t xml:space="preserve">are</w:t>
+      </w:r>
+      <w:r>
+        <w:t xml:space="preserve"> </w:t>
+      </w:r>
+      <w:r>
+        <w:t xml:space="preserve">“</w:t>
+      </w:r>
+      <w:r>
+        <w:t xml:space="preserve">artificially</w:t>
+      </w:r>
+      <w:r>
+        <w:t xml:space="preserve">”</w:t>
+      </w:r>
+      <w:r>
+        <w:t xml:space="preserve"> </w:t>
+      </w:r>
+      <w:r>
+        <w:t xml:space="preserve">inflated by samples with false-positive variants. tMRCA estimates for these populations will be too young!</w:t>
+      </w:r>
+    </w:p>
+    <w:p>
+      <w:pPr>
+        <w:numPr>
+          <w:ilvl w:val="0"/>
+          <w:numId w:val="1007"/>
+        </w:numPr>
+        <w:pStyle w:val="Compact"/>
+      </w:pPr>
+      <w:r>
+        <w:t xml:space="preserve">Populations without false positive samples have overlapping estimates of the mean substitution rate and standard deviation.</w:t>
+      </w:r>
+    </w:p>
+    <w:p>
+      <w:pPr>
+        <w:numPr>
+          <w:ilvl w:val="0"/>
+          <w:numId w:val="1007"/>
+        </w:numPr>
+        <w:pStyle w:val="Compact"/>
+      </w:pPr>
+      <w:r>
+        <w:t xml:space="preserve">Mean substitution rate ranges from 3 x 10</w:t>
+      </w:r>
+      <w:r>
+        <w:t xml:space="preserve">-8</w:t>
+      </w:r>
+      <w:r>
+        <w:t xml:space="preserve"> </w:t>
+      </w:r>
+      <w:r>
+        <w:t xml:space="preserve">to 8 x 10</w:t>
+      </w:r>
+      <w:r>
+        <w:t xml:space="preserve">-8</w:t>
+      </w:r>
+      <w:r>
+        <w:t xml:space="preserve">.</w:t>
+      </w:r>
+    </w:p>
+    <w:bookmarkStart w:id="0" w:name="fig:tstv"/>
     <w:p>
       <w:pPr>
         <w:pStyle w:val="CaptionedFigure"/>
       </w:pPr>
-      <w:bookmarkStart w:id="31" w:name="fig:mantel_comparison"/>
+      <w:bookmarkStart w:id="34" w:name="fig:tstv"/>
       <w:r>
         <w:drawing>
           <wp:inline>
-            <wp:extent cx="5943600" cy="6032270"/>
+            <wp:extent cx="5006263" cy="4908401"/>
             <wp:effectExtent b="0" l="0" r="0" t="0"/>
-            <wp:docPr descr="Figure 3: Isolation by distance" title="" id="1" name="Picture"/>
+            <wp:docPr descr="Figure 3: Mean substitution rate and standard deviation." title="" id="1" name="Picture"/>
             <a:graphic>
               <a:graphicData uri="http://schemas.openxmlformats.org/drawingml/2006/picture">
                 <pic:pic>
                   <pic:nvPicPr>
-                    <pic:cNvPr descr="https://raw.githubusercontent.com/ktmeaton/plague-phylogeography-projects/c723572/main_filter/iqtree_stats/all/chromosome/full/filter5/mantel_comparison.png" id="0" name="Picture"/>
+                    <pic:cNvPr descr="https://rawcdn.githack.com/ktmeaton/plague-phylogeography-projects/bd0b9da/main/beast/all/chromosome/clade/log/meanRate_stdev.png" id="0" name="Picture"/>
                     <pic:cNvPicPr>
                       <a:picLocks noChangeArrowheads="1" noChangeAspect="1"/>
                     </pic:cNvPicPr>
                   </pic:nvPicPr>
                   <pic:blipFill>
-                    <a:blip r:embed="rId30"/>
+                    <a:blip r:embed="rId33"/>
                     <a:stretch>
                       <a:fillRect/>
                     </a:stretch>
@@ -703,7 +1854,7 @@
                   <pic:spPr bwMode="auto">
                     <a:xfrm>
                       <a:off x="0" y="0"/>
-                      <a:ext cx="5943600" cy="6032270"/>
+                      <a:ext cx="5006263" cy="4908401"/>
                     </a:xfrm>
                     <a:prstGeom prst="rect">
                       <a:avLst/>
@@ -721,37 +1872,206 @@
           </wp:inline>
         </w:drawing>
       </w:r>
-      <w:bookmarkEnd w:id="31"/>
+      <w:bookmarkEnd w:id="34"/>
     </w:p>
     <w:p>
       <w:pPr>
         <w:pStyle w:val="ImageCaption"/>
       </w:pPr>
       <w:r>
-        <w:t xml:space="preserve">Figure 3: Isolation by distance</w:t>
+        <w:t xml:space="preserve">Figure 3: Mean substitution rate and standard deviation.</w:t>
       </w:r>
     </w:p>
     <w:bookmarkEnd w:id="0"/>
     <w:p>
       <w:pPr>
-        <w:pStyle w:val="Heading3"/>
-      </w:pPr>
-      <w:bookmarkStart w:id="32" w:name="phylodynamics"/>
-      <w:r>
-        <w:t xml:space="preserve">Phylodynamics</w:t>
-      </w:r>
-      <w:bookmarkEnd w:id="32"/>
-    </w:p>
-    <w:p>
-      <w:pPr>
-        <w:pStyle w:val="FirstParagraph"/>
-      </w:pPr>
-      <w:r>
-        <w:t xml:space="preserve">Stablizing the chain.</w:t>
-      </w:r>
-    </w:p>
-    <w:bookmarkStart w:id="48" w:name="refs"/>
-    <w:bookmarkStart w:id="34" w:name="ref-orBi9QMY"/>
+        <w:numPr>
+          <w:ilvl w:val="0"/>
+          <w:numId w:val="1008"/>
+        </w:numPr>
+        <w:pStyle w:val="Compact"/>
+      </w:pPr>
+      <w:r>
+        <w:rPr>
+          <w:b/>
+        </w:rPr>
+        <w:t xml:space="preserve">The mean substitution rate of</w:t>
+      </w:r>
+      <w:r>
+        <w:rPr>
+          <w:b/>
+        </w:rPr>
+        <w:t xml:space="preserve"> </w:t>
+      </w:r>
+      <w:r>
+        <w:rPr>
+          <w:i/>
+          <w:b/>
+        </w:rPr>
+        <w:t xml:space="preserve">Y. pestis</w:t>
+      </w:r>
+      <w:r>
+        <w:rPr>
+          <w:b/>
+        </w:rPr>
+        <w:t xml:space="preserve"> </w:t>
+      </w:r>
+      <w:r>
+        <w:rPr>
+          <w:b/>
+        </w:rPr>
+        <w:t xml:space="preserve">has been considerably under-estimated.</w:t>
+      </w:r>
+    </w:p>
+    <w:p>
+      <w:pPr>
+        <w:numPr>
+          <w:ilvl w:val="0"/>
+          <w:numId w:val="1009"/>
+        </w:numPr>
+        <w:pStyle w:val="Compact"/>
+      </w:pPr>
+      <w:r>
+        <w:t xml:space="preserve">Previously thought to be 1x10</w:t>
+      </w:r>
+      <w:r>
+        <w:t xml:space="preserve">-8</w:t>
+      </w:r>
+      <w:r>
+        <w:t xml:space="preserve">. No population is observed to have a rate that slow.</w:t>
+      </w:r>
+    </w:p>
+    <w:p>
+      <w:pPr>
+        <w:numPr>
+          <w:ilvl w:val="0"/>
+          <w:numId w:val="1009"/>
+        </w:numPr>
+        <w:pStyle w:val="Compact"/>
+      </w:pPr>
+      <w:r>
+        <w:t xml:space="preserve">tMRCA estimates based on this rate will be too old!</w:t>
+      </w:r>
+    </w:p>
+    <w:p>
+      <w:pPr>
+        <w:numPr>
+          <w:ilvl w:val="0"/>
+          <w:numId w:val="1010"/>
+        </w:numPr>
+        <w:pStyle w:val="Compact"/>
+      </w:pPr>
+      <w:r>
+        <w:rPr>
+          <w:b/>
+        </w:rPr>
+        <w:t xml:space="preserve">Removing long branch outliers drastically changes phylogeography patterns.</w:t>
+      </w:r>
+      <w:r>
+        <w:rPr>
+          <w:b/>
+        </w:rPr>
+        <w:t xml:space="preserve"> </w:t>
+      </w:r>
+    </w:p>
+    <w:p>
+      <w:pPr>
+        <w:numPr>
+          <w:ilvl w:val="0"/>
+          <w:numId w:val="1011"/>
+        </w:numPr>
+        <w:pStyle w:val="Compact"/>
+      </w:pPr>
+      <w:r>
+        <w:t xml:space="preserve">Filtering out long branches recovers a statistically significant pattern of isolation-by-distance (IBD) for almost all populations!</w:t>
+      </w:r>
+    </w:p>
+    <w:bookmarkStart w:id="0" w:name="fig:tstv"/>
+    <w:p>
+      <w:pPr>
+        <w:pStyle w:val="CaptionedFigure"/>
+      </w:pPr>
+      <w:bookmarkStart w:id="36" w:name="fig:tstv"/>
+      <w:r>
+        <w:drawing>
+          <wp:inline>
+            <wp:extent cx="5943600" cy="3263620"/>
+            <wp:effectExtent b="0" l="0" r="0" t="0"/>
+            <wp:docPr descr="Figure 4: Isolation by distance of 2.MED before and after long-branch filtering." title="" id="1" name="Picture"/>
+            <a:graphic>
+              <a:graphicData uri="http://schemas.openxmlformats.org/drawingml/2006/picture">
+                <pic:pic>
+                  <pic:nvPicPr>
+                    <pic:cNvPr descr="https://rawcdn.githack.com/ktmeaton/plague-phylogeography-projects/b15235e4b4f09d83959e2cdb7f2d2bfa329633a3/main_filter/iqtree_stats/all/chromosome/full/filter5/mantel_comparison_2.MED.png" id="0" name="Picture"/>
+                    <pic:cNvPicPr>
+                      <a:picLocks noChangeArrowheads="1" noChangeAspect="1"/>
+                    </pic:cNvPicPr>
+                  </pic:nvPicPr>
+                  <pic:blipFill>
+                    <a:blip r:embed="rId35"/>
+                    <a:stretch>
+                      <a:fillRect/>
+                    </a:stretch>
+                  </pic:blipFill>
+                  <pic:spPr bwMode="auto">
+                    <a:xfrm>
+                      <a:off x="0" y="0"/>
+                      <a:ext cx="5943600" cy="3263620"/>
+                    </a:xfrm>
+                    <a:prstGeom prst="rect">
+                      <a:avLst/>
+                    </a:prstGeom>
+                    <a:noFill/>
+                    <a:ln w="9525">
+                      <a:noFill/>
+                      <a:headEnd/>
+                      <a:tailEnd/>
+                    </a:ln>
+                  </pic:spPr>
+                </pic:pic>
+              </a:graphicData>
+            </a:graphic>
+          </wp:inline>
+        </w:drawing>
+      </w:r>
+      <w:bookmarkEnd w:id="36"/>
+    </w:p>
+    <w:p>
+      <w:pPr>
+        <w:pStyle w:val="ImageCaption"/>
+      </w:pPr>
+      <w:r>
+        <w:t xml:space="preserve">Figure 4: Isolation by distance of</w:t>
+      </w:r>
+      <w:r>
+        <w:t xml:space="preserve"> </w:t>
+      </w:r>
+      <w:r>
+        <w:rPr>
+          <w:rStyle w:val="VerbatimChar"/>
+        </w:rPr>
+        <w:t xml:space="preserve">2.MED</w:t>
+      </w:r>
+      <w:r>
+        <w:t xml:space="preserve"> </w:t>
+      </w:r>
+      <w:r>
+        <w:t xml:space="preserve">before and after long-branch filtering.</w:t>
+      </w:r>
+    </w:p>
+    <w:bookmarkEnd w:id="0"/>
+    <w:p>
+      <w:pPr>
+        <w:pStyle w:val="Heading2"/>
+      </w:pPr>
+      <w:bookmarkStart w:id="37" w:name="references"/>
+      <w:r>
+        <w:t xml:space="preserve">References</w:t>
+      </w:r>
+      <w:bookmarkEnd w:id="37"/>
+    </w:p>
+    <w:bookmarkStart w:id="55" w:name="refs"/>
+    <w:bookmarkStart w:id="40" w:name="ref-ONhNS9aO"/>
     <w:p>
       <w:pPr>
         <w:pStyle w:val="Bibliography"/>
@@ -766,6 +2086,167 @@
         <w:rPr>
           <w:b/>
         </w:rPr>
+        <w:t xml:space="preserve">Historical variations in mutation rate in an epidemic pathogen,</w:t>
+      </w:r>
+      <w:r>
+        <w:rPr>
+          <w:b/>
+        </w:rPr>
+        <w:t xml:space="preserve"> </w:t>
+      </w:r>
+      <w:r>
+        <w:rPr>
+          <w:i/>
+          <w:b/>
+        </w:rPr>
+        <w:t xml:space="preserve">Yersinia pestis</w:t>
+      </w:r>
+      <w:r>
+        <w:t xml:space="preserve"> </w:t>
+      </w:r>
+      <w:r>
+        <w:br/>
+      </w:r>
+      <w:r>
+        <w:t xml:space="preserve">Y. Cui, C. Yu, Y. Yan, D. Li, Y. Li, T. Jombart, L. A. Weinert, Z. Wang, Z. Guo, L. Xu, … R. Yang</w:t>
+      </w:r>
+      <w:r>
+        <w:br/>
+      </w:r>
+      <w:r>
+        <w:rPr>
+          <w:i/>
+        </w:rPr>
+        <w:t xml:space="preserve">Proceedings of the National Academy of Sciences</w:t>
+      </w:r>
+      <w:r>
+        <w:t xml:space="preserve"> </w:t>
+      </w:r>
+      <w:r>
+        <w:t xml:space="preserve">(2013-01-08)</w:t>
+      </w:r>
+      <w:r>
+        <w:t xml:space="preserve"> </w:t>
+      </w:r>
+      <w:hyperlink r:id="rId38">
+        <w:r>
+          <w:rPr>
+            <w:rStyle w:val="Hyperlink"/>
+          </w:rPr>
+          <w:t xml:space="preserve">http://www.pnas.org/cgi/doi/10.1073/pnas.1205750110</w:t>
+        </w:r>
+      </w:hyperlink>
+      <w:r>
+        <w:t xml:space="preserve"> </w:t>
+      </w:r>
+      <w:r>
+        <w:br/>
+      </w:r>
+      <w:r>
+        <w:t xml:space="preserve">DOI:</w:t>
+      </w:r>
+      <w:r>
+        <w:t xml:space="preserve"> </w:t>
+      </w:r>
+      <w:hyperlink r:id="rId39">
+        <w:r>
+          <w:rPr>
+            <w:rStyle w:val="Hyperlink"/>
+          </w:rPr>
+          <w:t xml:space="preserve">10.1073/pnas.1205750110</w:t>
+        </w:r>
+      </w:hyperlink>
+    </w:p>
+    <w:bookmarkEnd w:id="40"/>
+    <w:bookmarkStart w:id="43" w:name="ref-1CPIgshmC"/>
+    <w:p>
+      <w:pPr>
+        <w:pStyle w:val="Bibliography"/>
+      </w:pPr>
+      <w:r>
+        <w:t xml:space="preserve">2.</w:t>
+      </w:r>
+      <w:r>
+        <w:t xml:space="preserve"> </w:t>
+      </w:r>
+      <w:r>
+        <w:rPr>
+          <w:b/>
+        </w:rPr>
+        <w:t xml:space="preserve">Phylogeography of the second plague pandemic revealed through analysis of historical Yersinia pestis genomes</w:t>
+      </w:r>
+      <w:r>
+        <w:t xml:space="preserve"> </w:t>
+      </w:r>
+      <w:r>
+        <w:br/>
+      </w:r>
+      <w:r>
+        <w:t xml:space="preserve">Maria A. Spyrou, Marcel Keller, Rezeda I. Tukhbatova, Christiana L. Scheib, Elizabeth A. Nelson, Aida Andrades Valtueña, Gunnar U. Neumann, Don Walker, Amelie Alterauge, Niamh Carty, … Johannes Krause</w:t>
+      </w:r>
+      <w:r>
+        <w:br/>
+      </w:r>
+      <w:r>
+        <w:rPr>
+          <w:i/>
+        </w:rPr>
+        <w:t xml:space="preserve">Nature Communications</w:t>
+      </w:r>
+      <w:r>
+        <w:t xml:space="preserve"> </w:t>
+      </w:r>
+      <w:r>
+        <w:t xml:space="preserve">(2019-10-02)</w:t>
+      </w:r>
+      <w:r>
+        <w:t xml:space="preserve"> </w:t>
+      </w:r>
+      <w:hyperlink r:id="rId41">
+        <w:r>
+          <w:rPr>
+            <w:rStyle w:val="Hyperlink"/>
+          </w:rPr>
+          <w:t xml:space="preserve">https://www.nature.com/articles/s41467-019-12154-0</w:t>
+        </w:r>
+      </w:hyperlink>
+      <w:r>
+        <w:t xml:space="preserve"> </w:t>
+      </w:r>
+      <w:r>
+        <w:br/>
+      </w:r>
+      <w:r>
+        <w:t xml:space="preserve">DOI:</w:t>
+      </w:r>
+      <w:r>
+        <w:t xml:space="preserve"> </w:t>
+      </w:r>
+      <w:hyperlink r:id="rId42">
+        <w:r>
+          <w:rPr>
+            <w:rStyle w:val="Hyperlink"/>
+          </w:rPr>
+          <w:t xml:space="preserve">10.1038/s41467-019-12154-0</w:t>
+        </w:r>
+      </w:hyperlink>
+    </w:p>
+    <w:bookmarkEnd w:id="43"/>
+    <w:bookmarkStart w:id="45" w:name="ref-orBi9QMY"/>
+    <w:p>
+      <w:pPr>
+        <w:pStyle w:val="Bibliography"/>
+      </w:pPr>
+      <w:r>
+        <w:t xml:space="preserve">3.</w:t>
+      </w:r>
+      <w:r>
+        <w:t xml:space="preserve"> </w:t>
+      </w:r>
+      <w:r>
+        <w:rPr>
+          <w:b/>
+        </w:rPr>
         <w:t xml:space="preserve">Time Dependency of Molecular Rate Estimates and Systematic Overestimation of Recent Divergence Times</w:t>
       </w:r>
       <w:r>
@@ -795,7 +2276,7 @@
       <w:r>
         <w:t xml:space="preserve"> </w:t>
       </w:r>
-      <w:hyperlink r:id="rId33">
+      <w:hyperlink r:id="rId44">
         <w:r>
           <w:rPr>
             <w:rStyle w:val="Hyperlink"/>
@@ -815,7 +2296,7 @@
       <w:r>
         <w:t xml:space="preserve"> </w:t>
       </w:r>
-      <w:hyperlink r:id="rId33">
+      <w:hyperlink r:id="rId44">
         <w:r>
           <w:rPr>
             <w:rStyle w:val="Hyperlink"/>
@@ -824,14 +2305,14 @@
         </w:r>
       </w:hyperlink>
     </w:p>
-    <w:bookmarkEnd w:id="34"/>
-    <w:bookmarkStart w:id="37" w:name="ref-ONhNS9aO"/>
+    <w:bookmarkEnd w:id="45"/>
+    <w:bookmarkStart w:id="50" w:name="ref-1cTipQcd"/>
     <w:p>
       <w:pPr>
         <w:pStyle w:val="Bibliography"/>
       </w:pPr>
       <w:r>
-        <w:t xml:space="preserve">2.</w:t>
+        <w:t xml:space="preserve">4.</w:t>
       </w:r>
       <w:r>
         <w:t xml:space="preserve"> </w:t>
@@ -840,184 +2321,23 @@
         <w:rPr>
           <w:b/>
         </w:rPr>
-        <w:t xml:space="preserve">Historical variations in mutation rate in an epidemic pathogen,</w:t>
-      </w:r>
-      <w:r>
-        <w:rPr>
-          <w:b/>
-        </w:rPr>
-        <w:t xml:space="preserve"> </w:t>
+        <w:t xml:space="preserve">Genome-scale rates of evolutionary change in bacteria</w:t>
+      </w:r>
+      <w:r>
+        <w:t xml:space="preserve"> </w:t>
+      </w:r>
+      <w:r>
+        <w:br/>
+      </w:r>
+      <w:r>
+        <w:t xml:space="preserve">Sebastian Duchêne, Kathryn E. Holt, François-Xavier Weill, Simon Le Hello, Jane Hawkey, David J. Edwards, Mathieu Fourment, Edward C. Holmes</w:t>
+      </w:r>
+      <w:r>
+        <w:br/>
       </w:r>
       <w:r>
         <w:rPr>
           <w:i/>
-          <w:b/>
-        </w:rPr>
-        <w:t xml:space="preserve">Yersinia pestis</w:t>
-      </w:r>
-      <w:r>
-        <w:t xml:space="preserve"> </w:t>
-      </w:r>
-      <w:r>
-        <w:br/>
-      </w:r>
-      <w:r>
-        <w:t xml:space="preserve">Y. Cui, C. Yu, Y. Yan, D. Li, Y. Li, T. Jombart, L. A. Weinert, Z. Wang, Z. Guo, L. Xu, … R. Yang</w:t>
-      </w:r>
-      <w:r>
-        <w:br/>
-      </w:r>
-      <w:r>
-        <w:rPr>
-          <w:i/>
-        </w:rPr>
-        <w:t xml:space="preserve">Proceedings of the National Academy of Sciences</w:t>
-      </w:r>
-      <w:r>
-        <w:t xml:space="preserve"> </w:t>
-      </w:r>
-      <w:r>
-        <w:t xml:space="preserve">(2013-01-08)</w:t>
-      </w:r>
-      <w:r>
-        <w:t xml:space="preserve"> </w:t>
-      </w:r>
-      <w:hyperlink r:id="rId35">
-        <w:r>
-          <w:rPr>
-            <w:rStyle w:val="Hyperlink"/>
-          </w:rPr>
-          <w:t xml:space="preserve">http://www.pnas.org/cgi/doi/10.1073/pnas.1205750110</w:t>
-        </w:r>
-      </w:hyperlink>
-      <w:r>
-        <w:t xml:space="preserve"> </w:t>
-      </w:r>
-      <w:r>
-        <w:br/>
-      </w:r>
-      <w:r>
-        <w:t xml:space="preserve">DOI:</w:t>
-      </w:r>
-      <w:r>
-        <w:t xml:space="preserve"> </w:t>
-      </w:r>
-      <w:hyperlink r:id="rId36">
-        <w:r>
-          <w:rPr>
-            <w:rStyle w:val="Hyperlink"/>
-          </w:rPr>
-          <w:t xml:space="preserve">10.1073/pnas.1205750110</w:t>
-        </w:r>
-      </w:hyperlink>
-    </w:p>
-    <w:bookmarkEnd w:id="37"/>
-    <w:bookmarkStart w:id="40" w:name="ref-1CPIgshmC"/>
-    <w:p>
-      <w:pPr>
-        <w:pStyle w:val="Bibliography"/>
-      </w:pPr>
-      <w:r>
-        <w:t xml:space="preserve">3.</w:t>
-      </w:r>
-      <w:r>
-        <w:t xml:space="preserve"> </w:t>
-      </w:r>
-      <w:r>
-        <w:rPr>
-          <w:b/>
-        </w:rPr>
-        <w:t xml:space="preserve">Phylogeography of the second plague pandemic revealed through analysis of historical Yersinia pestis genomes</w:t>
-      </w:r>
-      <w:r>
-        <w:t xml:space="preserve"> </w:t>
-      </w:r>
-      <w:r>
-        <w:br/>
-      </w:r>
-      <w:r>
-        <w:t xml:space="preserve">Maria A. Spyrou, Marcel Keller, Rezeda I. Tukhbatova, Christiana L. Scheib, Elizabeth A. Nelson, Aida Andrades Valtueña, Gunnar U. Neumann, Don Walker, Amelie Alterauge, Niamh Carty, … Johannes Krause</w:t>
-      </w:r>
-      <w:r>
-        <w:br/>
-      </w:r>
-      <w:r>
-        <w:rPr>
-          <w:i/>
-        </w:rPr>
-        <w:t xml:space="preserve">Nature Communications</w:t>
-      </w:r>
-      <w:r>
-        <w:t xml:space="preserve"> </w:t>
-      </w:r>
-      <w:r>
-        <w:t xml:space="preserve">(2019-10-02)</w:t>
-      </w:r>
-      <w:r>
-        <w:t xml:space="preserve"> </w:t>
-      </w:r>
-      <w:hyperlink r:id="rId38">
-        <w:r>
-          <w:rPr>
-            <w:rStyle w:val="Hyperlink"/>
-          </w:rPr>
-          <w:t xml:space="preserve">https://www.nature.com/articles/s41467-019-12154-0</w:t>
-        </w:r>
-      </w:hyperlink>
-      <w:r>
-        <w:t xml:space="preserve"> </w:t>
-      </w:r>
-      <w:r>
-        <w:br/>
-      </w:r>
-      <w:r>
-        <w:t xml:space="preserve">DOI:</w:t>
-      </w:r>
-      <w:r>
-        <w:t xml:space="preserve"> </w:t>
-      </w:r>
-      <w:hyperlink r:id="rId39">
-        <w:r>
-          <w:rPr>
-            <w:rStyle w:val="Hyperlink"/>
-          </w:rPr>
-          <w:t xml:space="preserve">10.1038/s41467-019-12154-0</w:t>
-        </w:r>
-      </w:hyperlink>
-    </w:p>
-    <w:bookmarkEnd w:id="40"/>
-    <w:bookmarkStart w:id="45" w:name="ref-1cTipQcd"/>
-    <w:p>
-      <w:pPr>
-        <w:pStyle w:val="Bibliography"/>
-      </w:pPr>
-      <w:r>
-        <w:t xml:space="preserve">4.</w:t>
-      </w:r>
-      <w:r>
-        <w:t xml:space="preserve"> </w:t>
-      </w:r>
-      <w:r>
-        <w:rPr>
-          <w:b/>
-        </w:rPr>
-        <w:t xml:space="preserve">Genome-scale rates of evolutionary change in bacteria</w:t>
-      </w:r>
-      <w:r>
-        <w:t xml:space="preserve"> </w:t>
-      </w:r>
-      <w:r>
-        <w:br/>
-      </w:r>
-      <w:r>
-        <w:t xml:space="preserve">Sebastian Duchêne, Kathryn E. Holt, François-Xavier Weill, Simon Le Hello, Jane Hawkey, David J. Edwards, Mathieu Fourment, Edward C. Holmes</w:t>
-      </w:r>
-      <w:r>
-        <w:br/>
-      </w:r>
-      <w:r>
-        <w:rPr>
-          <w:i/>
         </w:rPr>
         <w:t xml:space="preserve">Microbial Genomics</w:t>
       </w:r>
@@ -1030,7 +2350,7 @@
       <w:r>
         <w:t xml:space="preserve"> </w:t>
       </w:r>
-      <w:hyperlink r:id="rId41">
+      <w:hyperlink r:id="rId46">
         <w:r>
           <w:rPr>
             <w:rStyle w:val="Hyperlink"/>
@@ -1050,7 +2370,7 @@
       <w:r>
         <w:t xml:space="preserve"> </w:t>
       </w:r>
-      <w:hyperlink r:id="rId42">
+      <w:hyperlink r:id="rId47">
         <w:r>
           <w:rPr>
             <w:rStyle w:val="Hyperlink"/>
@@ -1067,7 +2387,7 @@
       <w:r>
         <w:t xml:space="preserve"> </w:t>
       </w:r>
-      <w:hyperlink r:id="rId43">
+      <w:hyperlink r:id="rId48">
         <w:r>
           <w:rPr>
             <w:rStyle w:val="Hyperlink"/>
@@ -1084,7 +2404,7 @@
       <w:r>
         <w:t xml:space="preserve"> </w:t>
       </w:r>
-      <w:hyperlink r:id="rId44">
+      <w:hyperlink r:id="rId49">
         <w:r>
           <w:rPr>
             <w:rStyle w:val="Hyperlink"/>
@@ -1093,8 +2413,8 @@
         </w:r>
       </w:hyperlink>
     </w:p>
-    <w:bookmarkEnd w:id="45"/>
-    <w:bookmarkStart w:id="47" w:name="ref-hcvZW0sG"/>
+    <w:bookmarkEnd w:id="50"/>
+    <w:bookmarkStart w:id="52" w:name="ref-hcvZW0sG"/>
     <w:p>
       <w:pPr>
         <w:pStyle w:val="Bibliography"/>
@@ -1138,7 +2458,7 @@
       <w:r>
         <w:t xml:space="preserve"> </w:t>
       </w:r>
-      <w:hyperlink r:id="rId46">
+      <w:hyperlink r:id="rId51">
         <w:r>
           <w:rPr>
             <w:rStyle w:val="Hyperlink"/>
@@ -1158,7 +2478,7 @@
       <w:r>
         <w:t xml:space="preserve"> </w:t>
       </w:r>
-      <w:hyperlink r:id="rId46">
+      <w:hyperlink r:id="rId51">
         <w:r>
           <w:rPr>
             <w:rStyle w:val="Hyperlink"/>
@@ -1167,8 +2487,82 @@
         </w:r>
       </w:hyperlink>
     </w:p>
-    <w:bookmarkEnd w:id="47"/>
-    <w:bookmarkEnd w:id="48"/>
+    <w:bookmarkEnd w:id="52"/>
+    <w:bookmarkStart w:id="54" w:name="ref-gnep8vUW"/>
+    <w:p>
+      <w:pPr>
+        <w:pStyle w:val="Bibliography"/>
+      </w:pPr>
+      <w:r>
+        <w:t xml:space="preserve">6.</w:t>
+      </w:r>
+      <w:r>
+        <w:t xml:space="preserve"> </w:t>
+      </w:r>
+      <w:r>
+        <w:rPr>
+          <w:b/>
+        </w:rPr>
+        <w:t xml:space="preserve">Variant discovery in targeted resequencing using whole genome amplified DNA</w:t>
+      </w:r>
+      <w:r>
+        <w:t xml:space="preserve"> </w:t>
+      </w:r>
+      <w:r>
+        <w:br/>
+      </w:r>
+      <w:r>
+        <w:t xml:space="preserve">Amit R. Indap, Regina Cole, Christina L. Runge, Gabor T. Marth, Michael Olivier</w:t>
+      </w:r>
+      <w:r>
+        <w:br/>
+      </w:r>
+      <w:r>
+        <w:rPr>
+          <w:i/>
+        </w:rPr>
+        <w:t xml:space="preserve">BMC Genomics</w:t>
+      </w:r>
+      <w:r>
+        <w:t xml:space="preserve"> </w:t>
+      </w:r>
+      <w:r>
+        <w:t xml:space="preserve">(2013-07-10)</w:t>
+      </w:r>
+      <w:r>
+        <w:t xml:space="preserve"> </w:t>
+      </w:r>
+      <w:hyperlink r:id="rId53">
+        <w:r>
+          <w:rPr>
+            <w:rStyle w:val="Hyperlink"/>
+          </w:rPr>
+          <w:t xml:space="preserve">https://doi.org/10.1186/1471-2164-14-468</w:t>
+        </w:r>
+      </w:hyperlink>
+      <w:r>
+        <w:t xml:space="preserve"> </w:t>
+      </w:r>
+      <w:r>
+        <w:br/>
+      </w:r>
+      <w:r>
+        <w:t xml:space="preserve">DOI:</w:t>
+      </w:r>
+      <w:r>
+        <w:t xml:space="preserve"> </w:t>
+      </w:r>
+      <w:hyperlink r:id="rId53">
+        <w:r>
+          <w:rPr>
+            <w:rStyle w:val="Hyperlink"/>
+          </w:rPr>
+          <w:t xml:space="preserve">10.1186/1471-2164-14-468</w:t>
+        </w:r>
+      </w:hyperlink>
+    </w:p>
+    <w:bookmarkEnd w:id="54"/>
+    <w:bookmarkEnd w:id="55"/>
     <w:sectPr>
       <w:pgSz w:w="12240" w:h="15840"/>
       <w:pgMar w:top="1440" w:right="1440" w:bottom="1440" w:left="1440" w:header="720" w:footer="720" w:gutter="0"/>
@@ -1586,6 +2980,669 @@
     <w:lvl w:ilvl="8">
       <w:numFmt w:val="bullet"/>
       <w:lvlText w:val=" "/>
+      <w:lvlJc w:val="left"/>
+      <w:pPr>
+        <w:tabs>
+          <w:tab w:val="num" w:pos="5760"/>
+        </w:tabs>
+        <w:ind w:left="6240" w:hanging="480"/>
+      </w:pPr>
+    </w:lvl>
+  </w:abstractNum>
+  <w:abstractNum w:abstractNumId="99411">
+    <w:nsid w:val="ea454b4c"/>
+    <w:multiLevelType w:val="multilevel"/>
+    <w:lvl w:ilvl="0">
+      <w:start w:val="1"/>
+      <w:numFmt w:val="decimal"/>
+      <w:lvlText w:val="%1."/>
+      <w:lvlJc w:val="left"/>
+      <w:pPr>
+        <w:tabs>
+          <w:tab w:val="num" w:pos="0"/>
+        </w:tabs>
+        <w:ind w:left="480" w:hanging="480"/>
+      </w:pPr>
+    </w:lvl>
+    <w:lvl w:ilvl="1">
+      <w:start w:val="1"/>
+      <w:numFmt w:val="decimal"/>
+      <w:lvlText w:val="%2."/>
+      <w:lvlJc w:val="left"/>
+      <w:pPr>
+        <w:tabs>
+          <w:tab w:val="num" w:pos="720"/>
+        </w:tabs>
+        <w:ind w:left="1200" w:hanging="480"/>
+      </w:pPr>
+    </w:lvl>
+    <w:lvl w:ilvl="2">
+      <w:start w:val="1"/>
+      <w:numFmt w:val="decimal"/>
+      <w:lvlText w:val="%3."/>
+      <w:lvlJc w:val="left"/>
+      <w:pPr>
+        <w:tabs>
+          <w:tab w:val="num" w:pos="1440"/>
+        </w:tabs>
+        <w:ind w:left="1920" w:hanging="480"/>
+      </w:pPr>
+    </w:lvl>
+    <w:lvl w:ilvl="3">
+      <w:start w:val="1"/>
+      <w:numFmt w:val="decimal"/>
+      <w:lvlText w:val="%4."/>
+      <w:lvlJc w:val="left"/>
+      <w:pPr>
+        <w:tabs>
+          <w:tab w:val="num" w:pos="2160"/>
+        </w:tabs>
+        <w:ind w:left="2640" w:hanging="480"/>
+      </w:pPr>
+    </w:lvl>
+    <w:lvl w:ilvl="4">
+      <w:start w:val="1"/>
+      <w:numFmt w:val="decimal"/>
+      <w:lvlText w:val="%5."/>
+      <w:lvlJc w:val="left"/>
+      <w:pPr>
+        <w:tabs>
+          <w:tab w:val="num" w:pos="2880"/>
+        </w:tabs>
+        <w:ind w:left="3360" w:hanging="480"/>
+      </w:pPr>
+    </w:lvl>
+    <w:lvl w:ilvl="5">
+      <w:start w:val="1"/>
+      <w:numFmt w:val="decimal"/>
+      <w:lvlText w:val="%6."/>
+      <w:lvlJc w:val="left"/>
+      <w:pPr>
+        <w:tabs>
+          <w:tab w:val="num" w:pos="3600"/>
+        </w:tabs>
+        <w:ind w:left="4080" w:hanging="480"/>
+      </w:pPr>
+    </w:lvl>
+    <w:lvl w:ilvl="6">
+      <w:start w:val="1"/>
+      <w:numFmt w:val="decimal"/>
+      <w:lvlText w:val="%7."/>
+      <w:lvlJc w:val="left"/>
+      <w:pPr>
+        <w:tabs>
+          <w:tab w:val="num" w:pos="4320"/>
+        </w:tabs>
+        <w:ind w:left="4800" w:hanging="480"/>
+      </w:pPr>
+    </w:lvl>
+    <w:lvl w:ilvl="7">
+      <w:start w:val="1"/>
+      <w:numFmt w:val="decimal"/>
+      <w:lvlText w:val="%8."/>
+      <w:lvlJc w:val="left"/>
+      <w:pPr>
+        <w:tabs>
+          <w:tab w:val="num" w:pos="5040"/>
+        </w:tabs>
+        <w:ind w:left="5520" w:hanging="480"/>
+      </w:pPr>
+    </w:lvl>
+    <w:lvl w:ilvl="8">
+      <w:start w:val="1"/>
+      <w:numFmt w:val="decimal"/>
+      <w:lvlText w:val="%9."/>
+      <w:lvlJc w:val="left"/>
+      <w:pPr>
+        <w:tabs>
+          <w:tab w:val="num" w:pos="5760"/>
+        </w:tabs>
+        <w:ind w:left="6240" w:hanging="480"/>
+      </w:pPr>
+    </w:lvl>
+  </w:abstractNum>
+  <w:abstractNum w:abstractNumId="991">
+    <w:nsid w:val="71315dca"/>
+    <w:multiLevelType w:val="multilevel"/>
+    <w:lvl w:ilvl="0">
+      <w:numFmt w:val="bullet"/>
+      <w:lvlText w:val="•"/>
+      <w:lvlJc w:val="left"/>
+      <w:pPr>
+        <w:tabs>
+          <w:tab w:val="num" w:pos="0"/>
+        </w:tabs>
+        <w:ind w:left="480" w:hanging="480"/>
+      </w:pPr>
+    </w:lvl>
+    <w:lvl w:ilvl="1">
+      <w:numFmt w:val="bullet"/>
+      <w:lvlText w:val="–"/>
+      <w:lvlJc w:val="left"/>
+      <w:pPr>
+        <w:tabs>
+          <w:tab w:val="num" w:pos="720"/>
+        </w:tabs>
+        <w:ind w:left="1200" w:hanging="480"/>
+      </w:pPr>
+    </w:lvl>
+    <w:lvl w:ilvl="2">
+      <w:numFmt w:val="bullet"/>
+      <w:lvlText w:val="•"/>
+      <w:lvlJc w:val="left"/>
+      <w:pPr>
+        <w:tabs>
+          <w:tab w:val="num" w:pos="1440"/>
+        </w:tabs>
+        <w:ind w:left="1920" w:hanging="480"/>
+      </w:pPr>
+    </w:lvl>
+    <w:lvl w:ilvl="3">
+      <w:numFmt w:val="bullet"/>
+      <w:lvlText w:val="–"/>
+      <w:lvlJc w:val="left"/>
+      <w:pPr>
+        <w:tabs>
+          <w:tab w:val="num" w:pos="2160"/>
+        </w:tabs>
+        <w:ind w:left="2640" w:hanging="480"/>
+      </w:pPr>
+    </w:lvl>
+    <w:lvl w:ilvl="4">
+      <w:numFmt w:val="bullet"/>
+      <w:lvlText w:val="•"/>
+      <w:lvlJc w:val="left"/>
+      <w:pPr>
+        <w:tabs>
+          <w:tab w:val="num" w:pos="2880"/>
+        </w:tabs>
+        <w:ind w:left="3360" w:hanging="480"/>
+      </w:pPr>
+    </w:lvl>
+    <w:lvl w:ilvl="5">
+      <w:numFmt w:val="bullet"/>
+      <w:lvlText w:val="–"/>
+      <w:lvlJc w:val="left"/>
+      <w:pPr>
+        <w:tabs>
+          <w:tab w:val="num" w:pos="3600"/>
+        </w:tabs>
+        <w:ind w:left="4080" w:hanging="480"/>
+      </w:pPr>
+    </w:lvl>
+    <w:lvl w:ilvl="6">
+      <w:numFmt w:val="bullet"/>
+      <w:lvlText w:val="•"/>
+      <w:lvlJc w:val="left"/>
+      <w:pPr>
+        <w:tabs>
+          <w:tab w:val="num" w:pos="4320"/>
+        </w:tabs>
+        <w:ind w:left="4800" w:hanging="480"/>
+      </w:pPr>
+    </w:lvl>
+    <w:lvl w:ilvl="7">
+      <w:numFmt w:val="bullet"/>
+      <w:lvlText w:val="–"/>
+      <w:lvlJc w:val="left"/>
+      <w:pPr>
+        <w:tabs>
+          <w:tab w:val="num" w:pos="5040"/>
+        </w:tabs>
+        <w:ind w:left="5520" w:hanging="480"/>
+      </w:pPr>
+    </w:lvl>
+    <w:lvl w:ilvl="8">
+      <w:numFmt w:val="bullet"/>
+      <w:lvlText w:val="•"/>
+      <w:lvlJc w:val="left"/>
+      <w:pPr>
+        <w:tabs>
+          <w:tab w:val="num" w:pos="5760"/>
+        </w:tabs>
+        <w:ind w:left="6240" w:hanging="480"/>
+      </w:pPr>
+    </w:lvl>
+  </w:abstractNum>
+  <w:abstractNum w:abstractNumId="99412">
+    <w:nsid w:val="47261bad"/>
+    <w:multiLevelType w:val="multilevel"/>
+    <w:lvl w:ilvl="0">
+      <w:start w:val="2"/>
+      <w:numFmt w:val="decimal"/>
+      <w:lvlText w:val="%1."/>
+      <w:lvlJc w:val="left"/>
+      <w:pPr>
+        <w:tabs>
+          <w:tab w:val="num" w:pos="0"/>
+        </w:tabs>
+        <w:ind w:left="480" w:hanging="480"/>
+      </w:pPr>
+    </w:lvl>
+    <w:lvl w:ilvl="1">
+      <w:start w:val="2"/>
+      <w:numFmt w:val="decimal"/>
+      <w:lvlText w:val="%2."/>
+      <w:lvlJc w:val="left"/>
+      <w:pPr>
+        <w:tabs>
+          <w:tab w:val="num" w:pos="720"/>
+        </w:tabs>
+        <w:ind w:left="1200" w:hanging="480"/>
+      </w:pPr>
+    </w:lvl>
+    <w:lvl w:ilvl="2">
+      <w:start w:val="2"/>
+      <w:numFmt w:val="decimal"/>
+      <w:lvlText w:val="%3."/>
+      <w:lvlJc w:val="left"/>
+      <w:pPr>
+        <w:tabs>
+          <w:tab w:val="num" w:pos="1440"/>
+        </w:tabs>
+        <w:ind w:left="1920" w:hanging="480"/>
+      </w:pPr>
+    </w:lvl>
+    <w:lvl w:ilvl="3">
+      <w:start w:val="2"/>
+      <w:numFmt w:val="decimal"/>
+      <w:lvlText w:val="%4."/>
+      <w:lvlJc w:val="left"/>
+      <w:pPr>
+        <w:tabs>
+          <w:tab w:val="num" w:pos="2160"/>
+        </w:tabs>
+        <w:ind w:left="2640" w:hanging="480"/>
+      </w:pPr>
+    </w:lvl>
+    <w:lvl w:ilvl="4">
+      <w:start w:val="2"/>
+      <w:numFmt w:val="decimal"/>
+      <w:lvlText w:val="%5."/>
+      <w:lvlJc w:val="left"/>
+      <w:pPr>
+        <w:tabs>
+          <w:tab w:val="num" w:pos="2880"/>
+        </w:tabs>
+        <w:ind w:left="3360" w:hanging="480"/>
+      </w:pPr>
+    </w:lvl>
+    <w:lvl w:ilvl="5">
+      <w:start w:val="2"/>
+      <w:numFmt w:val="decimal"/>
+      <w:lvlText w:val="%6."/>
+      <w:lvlJc w:val="left"/>
+      <w:pPr>
+        <w:tabs>
+          <w:tab w:val="num" w:pos="3600"/>
+        </w:tabs>
+        <w:ind w:left="4080" w:hanging="480"/>
+      </w:pPr>
+    </w:lvl>
+    <w:lvl w:ilvl="6">
+      <w:start w:val="2"/>
+      <w:numFmt w:val="decimal"/>
+      <w:lvlText w:val="%7."/>
+      <w:lvlJc w:val="left"/>
+      <w:pPr>
+        <w:tabs>
+          <w:tab w:val="num" w:pos="4320"/>
+        </w:tabs>
+        <w:ind w:left="4800" w:hanging="480"/>
+      </w:pPr>
+    </w:lvl>
+    <w:lvl w:ilvl="7">
+      <w:start w:val="2"/>
+      <w:numFmt w:val="decimal"/>
+      <w:lvlText w:val="%8."/>
+      <w:lvlJc w:val="left"/>
+      <w:pPr>
+        <w:tabs>
+          <w:tab w:val="num" w:pos="5040"/>
+        </w:tabs>
+        <w:ind w:left="5520" w:hanging="480"/>
+      </w:pPr>
+    </w:lvl>
+    <w:lvl w:ilvl="8">
+      <w:start w:val="2"/>
+      <w:numFmt w:val="decimal"/>
+      <w:lvlText w:val="%9."/>
+      <w:lvlJc w:val="left"/>
+      <w:pPr>
+        <w:tabs>
+          <w:tab w:val="num" w:pos="5760"/>
+        </w:tabs>
+        <w:ind w:left="6240" w:hanging="480"/>
+      </w:pPr>
+    </w:lvl>
+  </w:abstractNum>
+  <w:abstractNum w:abstractNumId="99413">
+    <w:nsid w:val="b3cbbdee"/>
+    <w:multiLevelType w:val="multilevel"/>
+    <w:lvl w:ilvl="0">
+      <w:start w:val="3"/>
+      <w:numFmt w:val="decimal"/>
+      <w:lvlText w:val="%1."/>
+      <w:lvlJc w:val="left"/>
+      <w:pPr>
+        <w:tabs>
+          <w:tab w:val="num" w:pos="0"/>
+        </w:tabs>
+        <w:ind w:left="480" w:hanging="480"/>
+      </w:pPr>
+    </w:lvl>
+    <w:lvl w:ilvl="1">
+      <w:start w:val="3"/>
+      <w:numFmt w:val="decimal"/>
+      <w:lvlText w:val="%2."/>
+      <w:lvlJc w:val="left"/>
+      <w:pPr>
+        <w:tabs>
+          <w:tab w:val="num" w:pos="720"/>
+        </w:tabs>
+        <w:ind w:left="1200" w:hanging="480"/>
+      </w:pPr>
+    </w:lvl>
+    <w:lvl w:ilvl="2">
+      <w:start w:val="3"/>
+      <w:numFmt w:val="decimal"/>
+      <w:lvlText w:val="%3."/>
+      <w:lvlJc w:val="left"/>
+      <w:pPr>
+        <w:tabs>
+          <w:tab w:val="num" w:pos="1440"/>
+        </w:tabs>
+        <w:ind w:left="1920" w:hanging="480"/>
+      </w:pPr>
+    </w:lvl>
+    <w:lvl w:ilvl="3">
+      <w:start w:val="3"/>
+      <w:numFmt w:val="decimal"/>
+      <w:lvlText w:val="%4."/>
+      <w:lvlJc w:val="left"/>
+      <w:pPr>
+        <w:tabs>
+          <w:tab w:val="num" w:pos="2160"/>
+        </w:tabs>
+        <w:ind w:left="2640" w:hanging="480"/>
+      </w:pPr>
+    </w:lvl>
+    <w:lvl w:ilvl="4">
+      <w:start w:val="3"/>
+      <w:numFmt w:val="decimal"/>
+      <w:lvlText w:val="%5."/>
+      <w:lvlJc w:val="left"/>
+      <w:pPr>
+        <w:tabs>
+          <w:tab w:val="num" w:pos="2880"/>
+        </w:tabs>
+        <w:ind w:left="3360" w:hanging="480"/>
+      </w:pPr>
+    </w:lvl>
+    <w:lvl w:ilvl="5">
+      <w:start w:val="3"/>
+      <w:numFmt w:val="decimal"/>
+      <w:lvlText w:val="%6."/>
+      <w:lvlJc w:val="left"/>
+      <w:pPr>
+        <w:tabs>
+          <w:tab w:val="num" w:pos="3600"/>
+        </w:tabs>
+        <w:ind w:left="4080" w:hanging="480"/>
+      </w:pPr>
+    </w:lvl>
+    <w:lvl w:ilvl="6">
+      <w:start w:val="3"/>
+      <w:numFmt w:val="decimal"/>
+      <w:lvlText w:val="%7."/>
+      <w:lvlJc w:val="left"/>
+      <w:pPr>
+        <w:tabs>
+          <w:tab w:val="num" w:pos="4320"/>
+        </w:tabs>
+        <w:ind w:left="4800" w:hanging="480"/>
+      </w:pPr>
+    </w:lvl>
+    <w:lvl w:ilvl="7">
+      <w:start w:val="3"/>
+      <w:numFmt w:val="decimal"/>
+      <w:lvlText w:val="%8."/>
+      <w:lvlJc w:val="left"/>
+      <w:pPr>
+        <w:tabs>
+          <w:tab w:val="num" w:pos="5040"/>
+        </w:tabs>
+        <w:ind w:left="5520" w:hanging="480"/>
+      </w:pPr>
+    </w:lvl>
+    <w:lvl w:ilvl="8">
+      <w:start w:val="3"/>
+      <w:numFmt w:val="decimal"/>
+      <w:lvlText w:val="%9."/>
+      <w:lvlJc w:val="left"/>
+      <w:pPr>
+        <w:tabs>
+          <w:tab w:val="num" w:pos="5760"/>
+        </w:tabs>
+        <w:ind w:left="6240" w:hanging="480"/>
+      </w:pPr>
+    </w:lvl>
+  </w:abstractNum>
+  <w:abstractNum w:abstractNumId="99414">
+    <w:nsid w:val="4fbe019a"/>
+    <w:multiLevelType w:val="multilevel"/>
+    <w:lvl w:ilvl="0">
+      <w:start w:val="4"/>
+      <w:numFmt w:val="decimal"/>
+      <w:lvlText w:val="%1."/>
+      <w:lvlJc w:val="left"/>
+      <w:pPr>
+        <w:tabs>
+          <w:tab w:val="num" w:pos="0"/>
+        </w:tabs>
+        <w:ind w:left="480" w:hanging="480"/>
+      </w:pPr>
+    </w:lvl>
+    <w:lvl w:ilvl="1">
+      <w:start w:val="4"/>
+      <w:numFmt w:val="decimal"/>
+      <w:lvlText w:val="%2."/>
+      <w:lvlJc w:val="left"/>
+      <w:pPr>
+        <w:tabs>
+          <w:tab w:val="num" w:pos="720"/>
+        </w:tabs>
+        <w:ind w:left="1200" w:hanging="480"/>
+      </w:pPr>
+    </w:lvl>
+    <w:lvl w:ilvl="2">
+      <w:start w:val="4"/>
+      <w:numFmt w:val="decimal"/>
+      <w:lvlText w:val="%3."/>
+      <w:lvlJc w:val="left"/>
+      <w:pPr>
+        <w:tabs>
+          <w:tab w:val="num" w:pos="1440"/>
+        </w:tabs>
+        <w:ind w:left="1920" w:hanging="480"/>
+      </w:pPr>
+    </w:lvl>
+    <w:lvl w:ilvl="3">
+      <w:start w:val="4"/>
+      <w:numFmt w:val="decimal"/>
+      <w:lvlText w:val="%4."/>
+      <w:lvlJc w:val="left"/>
+      <w:pPr>
+        <w:tabs>
+          <w:tab w:val="num" w:pos="2160"/>
+        </w:tabs>
+        <w:ind w:left="2640" w:hanging="480"/>
+      </w:pPr>
+    </w:lvl>
+    <w:lvl w:ilvl="4">
+      <w:start w:val="4"/>
+      <w:numFmt w:val="decimal"/>
+      <w:lvlText w:val="%5."/>
+      <w:lvlJc w:val="left"/>
+      <w:pPr>
+        <w:tabs>
+          <w:tab w:val="num" w:pos="2880"/>
+        </w:tabs>
+        <w:ind w:left="3360" w:hanging="480"/>
+      </w:pPr>
+    </w:lvl>
+    <w:lvl w:ilvl="5">
+      <w:start w:val="4"/>
+      <w:numFmt w:val="decimal"/>
+      <w:lvlText w:val="%6."/>
+      <w:lvlJc w:val="left"/>
+      <w:pPr>
+        <w:tabs>
+          <w:tab w:val="num" w:pos="3600"/>
+        </w:tabs>
+        <w:ind w:left="4080" w:hanging="480"/>
+      </w:pPr>
+    </w:lvl>
+    <w:lvl w:ilvl="6">
+      <w:start w:val="4"/>
+      <w:numFmt w:val="decimal"/>
+      <w:lvlText w:val="%7."/>
+      <w:lvlJc w:val="left"/>
+      <w:pPr>
+        <w:tabs>
+          <w:tab w:val="num" w:pos="4320"/>
+        </w:tabs>
+        <w:ind w:left="4800" w:hanging="480"/>
+      </w:pPr>
+    </w:lvl>
+    <w:lvl w:ilvl="7">
+      <w:start w:val="4"/>
+      <w:numFmt w:val="decimal"/>
+      <w:lvlText w:val="%8."/>
+      <w:lvlJc w:val="left"/>
+      <w:pPr>
+        <w:tabs>
+          <w:tab w:val="num" w:pos="5040"/>
+        </w:tabs>
+        <w:ind w:left="5520" w:hanging="480"/>
+      </w:pPr>
+    </w:lvl>
+    <w:lvl w:ilvl="8">
+      <w:start w:val="4"/>
+      <w:numFmt w:val="decimal"/>
+      <w:lvlText w:val="%9."/>
+      <w:lvlJc w:val="left"/>
+      <w:pPr>
+        <w:tabs>
+          <w:tab w:val="num" w:pos="5760"/>
+        </w:tabs>
+        <w:ind w:left="6240" w:hanging="480"/>
+      </w:pPr>
+    </w:lvl>
+  </w:abstractNum>
+  <w:abstractNum w:abstractNumId="99415">
+    <w:nsid w:val="91a27d85"/>
+    <w:multiLevelType w:val="multilevel"/>
+    <w:lvl w:ilvl="0">
+      <w:start w:val="5"/>
+      <w:numFmt w:val="decimal"/>
+      <w:lvlText w:val="%1."/>
+      <w:lvlJc w:val="left"/>
+      <w:pPr>
+        <w:tabs>
+          <w:tab w:val="num" w:pos="0"/>
+        </w:tabs>
+        <w:ind w:left="480" w:hanging="480"/>
+      </w:pPr>
+    </w:lvl>
+    <w:lvl w:ilvl="1">
+      <w:start w:val="5"/>
+      <w:numFmt w:val="decimal"/>
+      <w:lvlText w:val="%2."/>
+      <w:lvlJc w:val="left"/>
+      <w:pPr>
+        <w:tabs>
+          <w:tab w:val="num" w:pos="720"/>
+        </w:tabs>
+        <w:ind w:left="1200" w:hanging="480"/>
+      </w:pPr>
+    </w:lvl>
+    <w:lvl w:ilvl="2">
+      <w:start w:val="5"/>
+      <w:numFmt w:val="decimal"/>
+      <w:lvlText w:val="%3."/>
+      <w:lvlJc w:val="left"/>
+      <w:pPr>
+        <w:tabs>
+          <w:tab w:val="num" w:pos="1440"/>
+        </w:tabs>
+        <w:ind w:left="1920" w:hanging="480"/>
+      </w:pPr>
+    </w:lvl>
+    <w:lvl w:ilvl="3">
+      <w:start w:val="5"/>
+      <w:numFmt w:val="decimal"/>
+      <w:lvlText w:val="%4."/>
+      <w:lvlJc w:val="left"/>
+      <w:pPr>
+        <w:tabs>
+          <w:tab w:val="num" w:pos="2160"/>
+        </w:tabs>
+        <w:ind w:left="2640" w:hanging="480"/>
+      </w:pPr>
+    </w:lvl>
+    <w:lvl w:ilvl="4">
+      <w:start w:val="5"/>
+      <w:numFmt w:val="decimal"/>
+      <w:lvlText w:val="%5."/>
+      <w:lvlJc w:val="left"/>
+      <w:pPr>
+        <w:tabs>
+          <w:tab w:val="num" w:pos="2880"/>
+        </w:tabs>
+        <w:ind w:left="3360" w:hanging="480"/>
+      </w:pPr>
+    </w:lvl>
+    <w:lvl w:ilvl="5">
+      <w:start w:val="5"/>
+      <w:numFmt w:val="decimal"/>
+      <w:lvlText w:val="%6."/>
+      <w:lvlJc w:val="left"/>
+      <w:pPr>
+        <w:tabs>
+          <w:tab w:val="num" w:pos="3600"/>
+        </w:tabs>
+        <w:ind w:left="4080" w:hanging="480"/>
+      </w:pPr>
+    </w:lvl>
+    <w:lvl w:ilvl="6">
+      <w:start w:val="5"/>
+      <w:numFmt w:val="decimal"/>
+      <w:lvlText w:val="%7."/>
+      <w:lvlJc w:val="left"/>
+      <w:pPr>
+        <w:tabs>
+          <w:tab w:val="num" w:pos="4320"/>
+        </w:tabs>
+        <w:ind w:left="4800" w:hanging="480"/>
+      </w:pPr>
+    </w:lvl>
+    <w:lvl w:ilvl="7">
+      <w:start w:val="5"/>
+      <w:numFmt w:val="decimal"/>
+      <w:lvlText w:val="%8."/>
+      <w:lvlJc w:val="left"/>
+      <w:pPr>
+        <w:tabs>
+          <w:tab w:val="num" w:pos="5040"/>
+        </w:tabs>
+        <w:ind w:left="5520" w:hanging="480"/>
+      </w:pPr>
+    </w:lvl>
+    <w:lvl w:ilvl="8">
+      <w:start w:val="5"/>
+      <w:numFmt w:val="decimal"/>
+      <w:lvlText w:val="%9."/>
       <w:lvlJc w:val="left"/>
       <w:pPr>
         <w:tabs>
@@ -1630,6 +3687,201 @@
   </w:num>
   <w:num w:numId="1000">
     <w:abstractNumId w:val="990"/>
+  </w:num>
+  <w:num w:numId="1001">
+    <w:abstractNumId w:val="99411"/>
+    <w:lvlOverride w:ilvl="0">
+      <w:startOverride w:val="1"/>
+    </w:lvlOverride>
+    <w:lvlOverride w:ilvl="1">
+      <w:startOverride w:val="1"/>
+    </w:lvlOverride>
+    <w:lvlOverride w:ilvl="2">
+      <w:startOverride w:val="1"/>
+    </w:lvlOverride>
+    <w:lvlOverride w:ilvl="3">
+      <w:startOverride w:val="1"/>
+    </w:lvlOverride>
+    <w:lvlOverride w:ilvl="4">
+      <w:startOverride w:val="1"/>
+    </w:lvlOverride>
+    <w:lvlOverride w:ilvl="5">
+      <w:startOverride w:val="1"/>
+    </w:lvlOverride>
+    <w:lvlOverride w:ilvl="6">
+      <w:startOverride w:val="1"/>
+    </w:lvlOverride>
+    <w:lvlOverride w:ilvl="7">
+      <w:startOverride w:val="1"/>
+    </w:lvlOverride>
+    <w:lvlOverride w:ilvl="8">
+      <w:startOverride w:val="1"/>
+    </w:lvlOverride>
+  </w:num>
+  <w:num w:numId="1002">
+    <w:abstractNumId w:val="99411"/>
+    <w:lvlOverride w:ilvl="0">
+      <w:startOverride w:val="1"/>
+    </w:lvlOverride>
+    <w:lvlOverride w:ilvl="1">
+      <w:startOverride w:val="1"/>
+    </w:lvlOverride>
+    <w:lvlOverride w:ilvl="2">
+      <w:startOverride w:val="1"/>
+    </w:lvlOverride>
+    <w:lvlOverride w:ilvl="3">
+      <w:startOverride w:val="1"/>
+    </w:lvlOverride>
+    <w:lvlOverride w:ilvl="4">
+      <w:startOverride w:val="1"/>
+    </w:lvlOverride>
+    <w:lvlOverride w:ilvl="5">
+      <w:startOverride w:val="1"/>
+    </w:lvlOverride>
+    <w:lvlOverride w:ilvl="6">
+      <w:startOverride w:val="1"/>
+    </w:lvlOverride>
+    <w:lvlOverride w:ilvl="7">
+      <w:startOverride w:val="1"/>
+    </w:lvlOverride>
+    <w:lvlOverride w:ilvl="8">
+      <w:startOverride w:val="1"/>
+    </w:lvlOverride>
+  </w:num>
+  <w:num w:numId="1003">
+    <w:abstractNumId w:val="991"/>
+  </w:num>
+  <w:num w:numId="1004">
+    <w:abstractNumId w:val="99412"/>
+    <w:lvlOverride w:ilvl="0">
+      <w:startOverride w:val="2"/>
+    </w:lvlOverride>
+    <w:lvlOverride w:ilvl="1">
+      <w:startOverride w:val="2"/>
+    </w:lvlOverride>
+    <w:lvlOverride w:ilvl="2">
+      <w:startOverride w:val="2"/>
+    </w:lvlOverride>
+    <w:lvlOverride w:ilvl="3">
+      <w:startOverride w:val="2"/>
+    </w:lvlOverride>
+    <w:lvlOverride w:ilvl="4">
+      <w:startOverride w:val="2"/>
+    </w:lvlOverride>
+    <w:lvlOverride w:ilvl="5">
+      <w:startOverride w:val="2"/>
+    </w:lvlOverride>
+    <w:lvlOverride w:ilvl="6">
+      <w:startOverride w:val="2"/>
+    </w:lvlOverride>
+    <w:lvlOverride w:ilvl="7">
+      <w:startOverride w:val="2"/>
+    </w:lvlOverride>
+    <w:lvlOverride w:ilvl="8">
+      <w:startOverride w:val="2"/>
+    </w:lvlOverride>
+  </w:num>
+  <w:num w:numId="1005">
+    <w:abstractNumId w:val="991"/>
+  </w:num>
+  <w:num w:numId="1006">
+    <w:abstractNumId w:val="99413"/>
+    <w:lvlOverride w:ilvl="0">
+      <w:startOverride w:val="3"/>
+    </w:lvlOverride>
+    <w:lvlOverride w:ilvl="1">
+      <w:startOverride w:val="3"/>
+    </w:lvlOverride>
+    <w:lvlOverride w:ilvl="2">
+      <w:startOverride w:val="3"/>
+    </w:lvlOverride>
+    <w:lvlOverride w:ilvl="3">
+      <w:startOverride w:val="3"/>
+    </w:lvlOverride>
+    <w:lvlOverride w:ilvl="4">
+      <w:startOverride w:val="3"/>
+    </w:lvlOverride>
+    <w:lvlOverride w:ilvl="5">
+      <w:startOverride w:val="3"/>
+    </w:lvlOverride>
+    <w:lvlOverride w:ilvl="6">
+      <w:startOverride w:val="3"/>
+    </w:lvlOverride>
+    <w:lvlOverride w:ilvl="7">
+      <w:startOverride w:val="3"/>
+    </w:lvlOverride>
+    <w:lvlOverride w:ilvl="8">
+      <w:startOverride w:val="3"/>
+    </w:lvlOverride>
+  </w:num>
+  <w:num w:numId="1007">
+    <w:abstractNumId w:val="991"/>
+  </w:num>
+  <w:num w:numId="1008">
+    <w:abstractNumId w:val="99414"/>
+    <w:lvlOverride w:ilvl="0">
+      <w:startOverride w:val="4"/>
+    </w:lvlOverride>
+    <w:lvlOverride w:ilvl="1">
+      <w:startOverride w:val="4"/>
+    </w:lvlOverride>
+    <w:lvlOverride w:ilvl="2">
+      <w:startOverride w:val="4"/>
+    </w:lvlOverride>
+    <w:lvlOverride w:ilvl="3">
+      <w:startOverride w:val="4"/>
+    </w:lvlOverride>
+    <w:lvlOverride w:ilvl="4">
+      <w:startOverride w:val="4"/>
+    </w:lvlOverride>
+    <w:lvlOverride w:ilvl="5">
+      <w:startOverride w:val="4"/>
+    </w:lvlOverride>
+    <w:lvlOverride w:ilvl="6">
+      <w:startOverride w:val="4"/>
+    </w:lvlOverride>
+    <w:lvlOverride w:ilvl="7">
+      <w:startOverride w:val="4"/>
+    </w:lvlOverride>
+    <w:lvlOverride w:ilvl="8">
+      <w:startOverride w:val="4"/>
+    </w:lvlOverride>
+  </w:num>
+  <w:num w:numId="1009">
+    <w:abstractNumId w:val="991"/>
+  </w:num>
+  <w:num w:numId="1010">
+    <w:abstractNumId w:val="99415"/>
+    <w:lvlOverride w:ilvl="0">
+      <w:startOverride w:val="5"/>
+    </w:lvlOverride>
+    <w:lvlOverride w:ilvl="1">
+      <w:startOverride w:val="5"/>
+    </w:lvlOverride>
+    <w:lvlOverride w:ilvl="2">
+      <w:startOverride w:val="5"/>
+    </w:lvlOverride>
+    <w:lvlOverride w:ilvl="3">
+      <w:startOverride w:val="5"/>
+    </w:lvlOverride>
+    <w:lvlOverride w:ilvl="4">
+      <w:startOverride w:val="5"/>
+    </w:lvlOverride>
+    <w:lvlOverride w:ilvl="5">
+      <w:startOverride w:val="5"/>
+    </w:lvlOverride>
+    <w:lvlOverride w:ilvl="6">
+      <w:startOverride w:val="5"/>
+    </w:lvlOverride>
+    <w:lvlOverride w:ilvl="7">
+      <w:startOverride w:val="5"/>
+    </w:lvlOverride>
+    <w:lvlOverride w:ilvl="8">
+      <w:startOverride w:val="5"/>
+    </w:lvlOverride>
+  </w:num>
+  <w:num w:numId="1011">
+    <w:abstractNumId w:val="991"/>
   </w:num>
 </w:numbering>
 </file>

</xml_diff>